<commit_message>
tag de arquitetura ajustada
</commit_message>
<xml_diff>
--- a/arquitetura de computadores/Descrição do processo.docx
+++ b/arquitetura de computadores/Descrição do processo.docx
@@ -206,16 +206,74 @@
           <w:lang w:val="pt-BR"/>
         </w:rPr>
       </w:pPr>
+      <w:r>
+        <w:rPr>
+          <w:lang w:val="pt-BR"/>
+        </w:rPr>
+        <w:t xml:space="preserve">- </w:t>
+      </w:r>
+      <w:r>
+        <w:rPr>
+          <w:lang w:val="pt-BR"/>
+        </w:rPr>
+        <w:t>A</w:t>
+      </w:r>
+      <w:r>
+        <w:rPr>
+          <w:lang w:val="pt-BR"/>
+        </w:rPr>
+        <w:t xml:space="preserve"> cada instrução dada pela unidade de </w:t>
+      </w:r>
+      <w:r>
+        <w:rPr>
+          <w:lang w:val="pt-BR"/>
+        </w:rPr>
+        <w:t>controle (</w:t>
+      </w:r>
+      <w:r>
+        <w:rPr>
+          <w:lang w:val="pt-BR"/>
+        </w:rPr>
+        <w:t xml:space="preserve">UC) contamos como 1 </w:t>
+      </w:r>
       <w:proofErr w:type="spellStart"/>
       <w:r>
         <w:rPr>
           <w:lang w:val="pt-BR"/>
         </w:rPr>
+        <w:t>clock</w:t>
+      </w:r>
+      <w:proofErr w:type="spellEnd"/>
+    </w:p>
+    <w:p>
+      <w:pPr>
+        <w:rPr>
+          <w:lang w:val="pt-BR"/>
+        </w:rPr>
+      </w:pPr>
+    </w:p>
+    <w:p>
+      <w:pPr>
+        <w:rPr>
+          <w:b/>
+          <w:bCs/>
+          <w:lang w:val="pt-BR"/>
+        </w:rPr>
+      </w:pPr>
+      <w:proofErr w:type="spellStart"/>
+      <w:r>
+        <w:rPr>
+          <w:b/>
+          <w:bCs/>
+          <w:lang w:val="pt-BR"/>
+        </w:rPr>
         <w:t>Clock</w:t>
       </w:r>
       <w:proofErr w:type="spellEnd"/>
       <w:r>
         <w:rPr>
+          <w:b/>
+          <w:bCs/>
           <w:lang w:val="pt-BR"/>
         </w:rPr>
         <w:t xml:space="preserve"> 1:</w:t>
@@ -288,201 +346,22 @@
       </w:pPr>
       <w:r>
         <w:rPr>
-          <w:lang w:val="pt-BR"/>
-        </w:rPr>
-        <w:t>A</w:t>
-      </w:r>
-      <w:r>
-        <w:rPr>
-          <w:lang w:val="pt-BR"/>
-        </w:rPr>
-        <w:t xml:space="preserve"> partir do momento que o IP</w:t>
-      </w:r>
-      <w:r>
-        <w:rPr>
-          <w:lang w:val="pt-BR"/>
-        </w:rPr>
-        <w:t xml:space="preserve"> possui a tarefa é necessário “perguntar” a unidade de </w:t>
-      </w:r>
-      <w:proofErr w:type="gramStart"/>
-      <w:r>
-        <w:rPr>
-          <w:lang w:val="pt-BR"/>
-        </w:rPr>
-        <w:t>controle(</w:t>
-      </w:r>
-      <w:proofErr w:type="gramEnd"/>
-      <w:r>
-        <w:rPr>
-          <w:lang w:val="pt-BR"/>
-        </w:rPr>
-        <w:t xml:space="preserve">UC) </w:t>
-      </w:r>
-      <w:r>
-        <w:rPr>
-          <w:lang w:val="pt-BR"/>
-        </w:rPr>
-        <w:t>qual processo deve ser executado, então o ponteiro vai atrás desse processo(anteriormente escrito na memória).</w:t>
-      </w:r>
-      <w:r>
-        <w:rPr>
-          <w:lang w:val="pt-BR"/>
-        </w:rPr>
-        <w:t xml:space="preserve"> </w:t>
-      </w:r>
-      <w:r>
-        <w:rPr>
-          <w:lang w:val="pt-BR"/>
-        </w:rPr>
-        <w:t>O</w:t>
-      </w:r>
-      <w:r>
-        <w:rPr>
-          <w:lang w:val="pt-BR"/>
-        </w:rPr>
-        <w:t xml:space="preserve"> processador dá responde dizendo que pode.</w:t>
-      </w:r>
-    </w:p>
-    <w:p>
-      <w:pPr>
-        <w:rPr>
-          <w:lang w:val="pt-BR"/>
-        </w:rPr>
-      </w:pPr>
-      <w:r>
-        <w:rPr>
-          <w:lang w:val="pt-BR"/>
-        </w:rPr>
-        <w:t>A cada</w:t>
-      </w:r>
-      <w:r>
-        <w:rPr>
-          <w:lang w:val="pt-BR"/>
-        </w:rPr>
-        <w:t xml:space="preserve"> “pergunta” </w:t>
-      </w:r>
-      <w:r>
-        <w:rPr>
-          <w:lang w:val="pt-BR"/>
-        </w:rPr>
-        <w:t>ocorre</w:t>
-      </w:r>
-      <w:r>
-        <w:rPr>
-          <w:lang w:val="pt-BR"/>
-        </w:rPr>
-        <w:t xml:space="preserve"> um </w:t>
-      </w:r>
-      <w:proofErr w:type="spellStart"/>
-      <w:r>
-        <w:rPr>
-          <w:lang w:val="pt-BR"/>
-        </w:rPr>
-        <w:t>clock</w:t>
-      </w:r>
-      <w:proofErr w:type="spellEnd"/>
-    </w:p>
-    <w:p>
-      <w:pPr>
-        <w:rPr>
-          <w:lang w:val="pt-BR"/>
-        </w:rPr>
-      </w:pPr>
-      <w:proofErr w:type="spellStart"/>
-      <w:proofErr w:type="gramStart"/>
-      <w:r>
-        <w:rPr>
-          <w:lang w:val="pt-BR"/>
-        </w:rPr>
-        <w:t>ip</w:t>
-      </w:r>
-      <w:proofErr w:type="spellEnd"/>
-      <w:r>
-        <w:rPr>
-          <w:lang w:val="pt-BR"/>
-        </w:rPr>
-        <w:t xml:space="preserve">  --</w:t>
-      </w:r>
-      <w:proofErr w:type="gramEnd"/>
-      <w:r>
-        <w:rPr>
-          <w:lang w:val="pt-BR"/>
-        </w:rPr>
-        <w:t xml:space="preserve">(barramento de </w:t>
-      </w:r>
-      <w:r>
-        <w:rPr>
-          <w:lang w:val="pt-BR"/>
-        </w:rPr>
-        <w:t>enredo</w:t>
-      </w:r>
-      <w:r>
-        <w:rPr>
-          <w:lang w:val="pt-BR"/>
-        </w:rPr>
-        <w:t>)</w:t>
-      </w:r>
-      <w:r>
-        <w:rPr>
-          <w:lang w:val="pt-BR"/>
-        </w:rPr>
-        <w:t>--&gt;</w:t>
-      </w:r>
-      <w:r>
-        <w:rPr>
-          <w:lang w:val="pt-BR"/>
-        </w:rPr>
-        <w:t xml:space="preserve"> Registro de </w:t>
-      </w:r>
-      <w:r>
-        <w:rPr>
-          <w:lang w:val="pt-BR"/>
-        </w:rPr>
-        <w:t>ende</w:t>
-      </w:r>
-      <w:r>
-        <w:rPr>
-          <w:lang w:val="pt-BR"/>
-        </w:rPr>
-        <w:t>re</w:t>
-      </w:r>
-      <w:r>
-        <w:rPr>
-          <w:lang w:val="pt-BR"/>
-        </w:rPr>
-        <w:t>ços</w:t>
-      </w:r>
-      <w:r>
-        <w:rPr>
-          <w:lang w:val="pt-BR"/>
-        </w:rPr>
-        <w:t>(RE)</w:t>
-      </w:r>
-    </w:p>
-    <w:p>
-      <w:pPr>
-        <w:rPr>
-          <w:lang w:val="pt-BR"/>
-        </w:rPr>
-      </w:pPr>
-      <w:r>
-        <w:rPr>
           <w:noProof/>
           <w:lang w:val="pt-BR"/>
         </w:rPr>
         <w:drawing>
-          <wp:anchor distT="0" distB="0" distL="114300" distR="114300" simplePos="0" relativeHeight="251658240" behindDoc="0" locked="0" layoutInCell="1" allowOverlap="1" wp14:anchorId="72525314" wp14:editId="10229F38">
+          <wp:anchor distT="0" distB="0" distL="114300" distR="114300" simplePos="0" relativeHeight="251667456" behindDoc="0" locked="0" layoutInCell="1" allowOverlap="1" wp14:anchorId="43DD8D6E" wp14:editId="0CF50BB3">
             <wp:simplePos x="0" y="0"/>
             <wp:positionH relativeFrom="margin">
-              <wp:posOffset>-727710</wp:posOffset>
+              <wp:posOffset>-584835</wp:posOffset>
             </wp:positionH>
             <wp:positionV relativeFrom="paragraph">
-              <wp:posOffset>187960</wp:posOffset>
+              <wp:posOffset>299085</wp:posOffset>
             </wp:positionV>
-            <wp:extent cx="7105650" cy="3727450"/>
-            <wp:effectExtent l="0" t="0" r="0" b="6350"/>
+            <wp:extent cx="6762750" cy="4101465"/>
+            <wp:effectExtent l="0" t="0" r="0" b="0"/>
             <wp:wrapSquare wrapText="bothSides"/>
-            <wp:docPr id="5" name="Imagem 5"/>
+            <wp:docPr id="1" name="Imagem 1"/>
             <wp:cNvGraphicFramePr>
               <a:graphicFrameLocks xmlns:a="http://schemas.openxmlformats.org/drawingml/2006/main" noChangeAspect="1"/>
             </wp:cNvGraphicFramePr>
@@ -490,13 +369,13 @@
               <a:graphicData uri="http://schemas.openxmlformats.org/drawingml/2006/picture">
                 <pic:pic xmlns:pic="http://schemas.openxmlformats.org/drawingml/2006/picture">
                   <pic:nvPicPr>
-                    <pic:cNvPr id="0" name="Picture 5"/>
+                    <pic:cNvPr id="0" name="Picture 1"/>
                     <pic:cNvPicPr>
                       <a:picLocks noChangeAspect="1" noChangeArrowheads="1"/>
                     </pic:cNvPicPr>
                   </pic:nvPicPr>
                   <pic:blipFill>
-                    <a:blip r:embed="rId4" cstate="print">
+                    <a:blip r:embed="rId4">
                       <a:extLst>
                         <a:ext uri="{28A0092B-C50C-407E-A947-70E740481C1C}">
                           <a14:useLocalDpi xmlns:a14="http://schemas.microsoft.com/office/drawing/2010/main" val="0"/>
@@ -511,7 +390,7 @@
                   <pic:spPr bwMode="auto">
                     <a:xfrm>
                       <a:off x="0" y="0"/>
-                      <a:ext cx="7105650" cy="3727450"/>
+                      <a:ext cx="6762750" cy="4101465"/>
                     </a:xfrm>
                     <a:prstGeom prst="rect">
                       <a:avLst/>
@@ -533,30 +412,104 @@
           </wp:anchor>
         </w:drawing>
       </w:r>
-    </w:p>
-    <w:p>
-      <w:pPr>
-        <w:rPr>
-          <w:lang w:val="pt-BR"/>
-        </w:rPr>
-      </w:pPr>
-    </w:p>
-    <w:p>
-      <w:pPr>
-        <w:rPr>
-          <w:lang w:val="pt-BR"/>
-        </w:rPr>
-      </w:pPr>
-    </w:p>
-    <w:p>
-      <w:pPr>
-        <w:rPr>
-          <w:lang w:val="pt-BR"/>
-        </w:rPr>
-      </w:pPr>
       <w:proofErr w:type="spellStart"/>
-      <w:r>
-        <w:rPr>
+      <w:proofErr w:type="gramStart"/>
+      <w:r>
+        <w:rPr>
+          <w:lang w:val="pt-BR"/>
+        </w:rPr>
+        <w:t>ip</w:t>
+      </w:r>
+      <w:proofErr w:type="spellEnd"/>
+      <w:r>
+        <w:rPr>
+          <w:lang w:val="pt-BR"/>
+        </w:rPr>
+        <w:t xml:space="preserve">  --</w:t>
+      </w:r>
+      <w:proofErr w:type="gramEnd"/>
+      <w:r>
+        <w:rPr>
+          <w:lang w:val="pt-BR"/>
+        </w:rPr>
+        <w:t xml:space="preserve">(barramento de </w:t>
+      </w:r>
+      <w:r>
+        <w:rPr>
+          <w:lang w:val="pt-BR"/>
+        </w:rPr>
+        <w:t>enredo</w:t>
+      </w:r>
+      <w:r>
+        <w:rPr>
+          <w:lang w:val="pt-BR"/>
+        </w:rPr>
+        <w:t>)</w:t>
+      </w:r>
+      <w:r>
+        <w:rPr>
+          <w:lang w:val="pt-BR"/>
+        </w:rPr>
+        <w:t>--&gt;</w:t>
+      </w:r>
+      <w:r>
+        <w:rPr>
+          <w:lang w:val="pt-BR"/>
+        </w:rPr>
+        <w:t xml:space="preserve"> Registro de </w:t>
+      </w:r>
+      <w:r>
+        <w:rPr>
+          <w:lang w:val="pt-BR"/>
+        </w:rPr>
+        <w:t>ende</w:t>
+      </w:r>
+      <w:r>
+        <w:rPr>
+          <w:lang w:val="pt-BR"/>
+        </w:rPr>
+        <w:t>re</w:t>
+      </w:r>
+      <w:r>
+        <w:rPr>
+          <w:lang w:val="pt-BR"/>
+        </w:rPr>
+        <w:t>ços</w:t>
+      </w:r>
+      <w:r>
+        <w:rPr>
+          <w:lang w:val="pt-BR"/>
+        </w:rPr>
+        <w:t>(RE)</w:t>
+      </w:r>
+    </w:p>
+    <w:p>
+      <w:pPr>
+        <w:rPr>
+          <w:lang w:val="pt-BR"/>
+        </w:rPr>
+      </w:pPr>
+    </w:p>
+    <w:p>
+      <w:pPr>
+        <w:rPr>
+          <w:lang w:val="pt-BR"/>
+        </w:rPr>
+      </w:pPr>
+    </w:p>
+    <w:p>
+      <w:pPr>
+        <w:rPr>
+          <w:b/>
+          <w:bCs/>
+          <w:lang w:val="pt-BR"/>
+        </w:rPr>
+      </w:pPr>
+      <w:proofErr w:type="spellStart"/>
+      <w:r>
+        <w:rPr>
+          <w:b/>
+          <w:bCs/>
           <w:lang w:val="pt-BR"/>
         </w:rPr>
         <w:lastRenderedPageBreak/>
@@ -565,6 +518,8 @@
       <w:proofErr w:type="spellEnd"/>
       <w:r>
         <w:rPr>
+          <w:b/>
+          <w:bCs/>
           <w:lang w:val="pt-BR"/>
         </w:rPr>
         <w:t xml:space="preserve"> 2:</w:t>
@@ -588,13 +543,23 @@
         </w:rPr>
         <w:t xml:space="preserve">possui o endereço de memória que estamos </w:t>
       </w:r>
-      <w:proofErr w:type="spellStart"/>
-      <w:proofErr w:type="gramStart"/>
-      <w:r>
-        <w:rPr>
-          <w:lang w:val="pt-BR"/>
-        </w:rPr>
-        <w:t>procurando</w:t>
+      <w:r>
+        <w:rPr>
+          <w:lang w:val="pt-BR"/>
+        </w:rPr>
+        <w:t>procurando,</w:t>
+      </w:r>
+      <w:r>
+        <w:rPr>
+          <w:lang w:val="pt-BR"/>
+        </w:rPr>
+        <w:t xml:space="preserve"> no</w:t>
+      </w:r>
+      <w:r>
+        <w:rPr>
+          <w:lang w:val="pt-BR"/>
+        </w:rPr>
+        <w:t xml:space="preserve"> caso</w:t>
       </w:r>
       <w:r>
         <w:rPr>
@@ -606,26 +571,6 @@
         <w:rPr>
           <w:lang w:val="pt-BR"/>
         </w:rPr>
-        <w:t>no</w:t>
-      </w:r>
-      <w:proofErr w:type="spellEnd"/>
-      <w:proofErr w:type="gramEnd"/>
-      <w:r>
-        <w:rPr>
-          <w:lang w:val="pt-BR"/>
-        </w:rPr>
-        <w:t xml:space="preserve"> caso</w:t>
-      </w:r>
-      <w:r>
-        <w:rPr>
-          <w:lang w:val="pt-BR"/>
-        </w:rPr>
-        <w:t>,</w:t>
-      </w:r>
-      <w:r>
-        <w:rPr>
-          <w:lang w:val="pt-BR"/>
-        </w:rPr>
         <w:t xml:space="preserve"> o RE </w:t>
       </w:r>
       <w:r>
@@ -680,14 +625,25 @@
         <w:rPr>
           <w:lang w:val="pt-BR"/>
         </w:rPr>
-        <w:t xml:space="preserve">processo para que </w:t>
-      </w:r>
-      <w:proofErr w:type="gramStart"/>
-      <w:r>
-        <w:rPr>
-          <w:lang w:val="pt-BR"/>
-        </w:rPr>
-        <w:t>executa</w:t>
+        <w:t>processo para que</w:t>
+      </w:r>
+      <w:r>
+        <w:rPr>
+          <w:lang w:val="pt-BR"/>
+        </w:rPr>
+        <w:t xml:space="preserve"> possamos</w:t>
+      </w:r>
+      <w:r>
+        <w:rPr>
+          <w:lang w:val="pt-BR"/>
+        </w:rPr>
+        <w:t xml:space="preserve"> </w:t>
+      </w:r>
+      <w:r>
+        <w:rPr>
+          <w:lang w:val="pt-BR"/>
+        </w:rPr>
+        <w:t>busca</w:t>
       </w:r>
       <w:r>
         <w:rPr>
@@ -701,7 +657,12 @@
         </w:rPr>
         <w:t>o</w:t>
       </w:r>
-      <w:proofErr w:type="gramEnd"/>
+      <w:r>
+        <w:rPr>
+          <w:lang w:val="pt-BR"/>
+        </w:rPr>
+        <w:t xml:space="preserve"> e, posteriormente, executar</w:t>
+      </w:r>
       <w:r>
         <w:rPr>
           <w:lang w:val="pt-BR"/>
@@ -727,20 +688,12 @@
         </w:rPr>
         <w:t xml:space="preserve">registro de </w:t>
       </w:r>
-      <w:proofErr w:type="gramStart"/>
-      <w:r>
-        <w:rPr>
-          <w:lang w:val="pt-BR"/>
-        </w:rPr>
-        <w:t>endereços</w:t>
-      </w:r>
-      <w:r>
-        <w:rPr>
-          <w:lang w:val="pt-BR"/>
-        </w:rPr>
-        <w:t>(</w:t>
-      </w:r>
-      <w:proofErr w:type="gramEnd"/>
+      <w:r>
+        <w:rPr>
+          <w:lang w:val="pt-BR"/>
+        </w:rPr>
+        <w:t>endereços (</w:t>
+      </w:r>
       <w:r>
         <w:rPr>
           <w:lang w:val="pt-BR"/>
@@ -790,14 +743,12 @@
         </w:rPr>
         <w:t xml:space="preserve"> registro de </w:t>
       </w:r>
-      <w:proofErr w:type="gramStart"/>
-      <w:r>
-        <w:rPr>
-          <w:lang w:val="pt-BR"/>
-        </w:rPr>
-        <w:t>dados(</w:t>
-      </w:r>
-      <w:proofErr w:type="gramEnd"/>
+      <w:r>
+        <w:rPr>
+          <w:lang w:val="pt-BR"/>
+        </w:rPr>
+        <w:t>dados (</w:t>
+      </w:r>
       <w:r>
         <w:rPr>
           <w:lang w:val="pt-BR"/>
@@ -851,7 +802,19 @@
         <w:rPr>
           <w:lang w:val="pt-BR"/>
         </w:rPr>
-        <w:t xml:space="preserve"> o CONTEUDO que havia no endereço 0</w:t>
+        <w:t xml:space="preserve"> o CONTE</w:t>
+      </w:r>
+      <w:r>
+        <w:rPr>
+          <w:lang w:val="pt-BR"/>
+        </w:rPr>
+        <w:t>Ú</w:t>
+      </w:r>
+      <w:r>
+        <w:rPr>
+          <w:lang w:val="pt-BR"/>
+        </w:rPr>
+        <w:t>DO que havia no endereço 0</w:t>
       </w:r>
       <w:r>
         <w:rPr>
@@ -869,6 +832,23 @@
     <w:p>
       <w:pPr>
         <w:rPr>
+          <w:b/>
+          <w:bCs/>
+          <w:lang w:val="pt-BR"/>
+        </w:rPr>
+      </w:pPr>
+      <w:r>
+        <w:rPr>
+          <w:b/>
+          <w:bCs/>
+          <w:lang w:val="pt-BR"/>
+        </w:rPr>
+        <w:t>ilustração do 2.0:</w:t>
+      </w:r>
+    </w:p>
+    <w:p>
+      <w:pPr>
+        <w:rPr>
           <w:lang w:val="pt-BR"/>
         </w:rPr>
       </w:pPr>
@@ -878,18 +858,10 @@
           <w:lang w:val="pt-BR"/>
         </w:rPr>
         <w:drawing>
-          <wp:anchor distT="0" distB="0" distL="114300" distR="114300" simplePos="0" relativeHeight="251659264" behindDoc="0" locked="0" layoutInCell="1" allowOverlap="1" wp14:anchorId="694D65AC" wp14:editId="412386CE">
-            <wp:simplePos x="0" y="0"/>
-            <wp:positionH relativeFrom="margin">
-              <wp:posOffset>-299085</wp:posOffset>
-            </wp:positionH>
-            <wp:positionV relativeFrom="paragraph">
-              <wp:posOffset>354330</wp:posOffset>
-            </wp:positionV>
-            <wp:extent cx="5153025" cy="2314575"/>
-            <wp:effectExtent l="0" t="0" r="9525" b="9525"/>
-            <wp:wrapSquare wrapText="bothSides"/>
-            <wp:docPr id="6" name="Imagem 6"/>
+          <wp:inline distT="0" distB="0" distL="0" distR="0" wp14:anchorId="2908C2CA" wp14:editId="13F717AE">
+            <wp:extent cx="5083791" cy="2743277"/>
+            <wp:effectExtent l="0" t="0" r="3175" b="0"/>
+            <wp:docPr id="2" name="Imagem 2"/>
             <wp:cNvGraphicFramePr>
               <a:graphicFrameLocks xmlns:a="http://schemas.openxmlformats.org/drawingml/2006/main" noChangeAspect="1"/>
             </wp:cNvGraphicFramePr>
@@ -897,26 +869,28 @@
               <a:graphicData uri="http://schemas.openxmlformats.org/drawingml/2006/picture">
                 <pic:pic xmlns:pic="http://schemas.openxmlformats.org/drawingml/2006/picture">
                   <pic:nvPicPr>
-                    <pic:cNvPr id="0" name="Picture 6"/>
+                    <pic:cNvPr id="0" name="Picture 1"/>
                     <pic:cNvPicPr>
                       <a:picLocks noChangeAspect="1" noChangeArrowheads="1"/>
                     </pic:cNvPicPr>
                   </pic:nvPicPr>
-                  <pic:blipFill rotWithShape="1">
-                    <a:blip r:embed="rId5" cstate="print">
+                  <pic:blipFill>
+                    <a:blip r:embed="rId5">
                       <a:extLst>
                         <a:ext uri="{28A0092B-C50C-407E-A947-70E740481C1C}">
                           <a14:useLocalDpi xmlns:a14="http://schemas.microsoft.com/office/drawing/2010/main" val="0"/>
                         </a:ext>
                       </a:extLst>
                     </a:blip>
-                    <a:srcRect t="7989" r="4921" b="7596"/>
-                    <a:stretch/>
+                    <a:srcRect/>
+                    <a:stretch>
+                      <a:fillRect/>
+                    </a:stretch>
                   </pic:blipFill>
                   <pic:spPr bwMode="auto">
                     <a:xfrm>
                       <a:off x="0" y="0"/>
-                      <a:ext cx="5153025" cy="2314575"/>
+                      <a:ext cx="5097888" cy="2750884"/>
                     </a:xfrm>
                     <a:prstGeom prst="rect">
                       <a:avLst/>
@@ -925,102 +899,26 @@
                     <a:ln>
                       <a:noFill/>
                     </a:ln>
-                    <a:extLst>
-                      <a:ext uri="{53640926-AAD7-44D8-BBD7-CCE9431645EC}">
-                        <a14:shadowObscured xmlns:a14="http://schemas.microsoft.com/office/drawing/2010/main"/>
-                      </a:ext>
-                    </a:extLst>
                   </pic:spPr>
                 </pic:pic>
               </a:graphicData>
             </a:graphic>
-            <wp14:sizeRelH relativeFrom="margin">
-              <wp14:pctWidth>0</wp14:pctWidth>
-            </wp14:sizeRelH>
-            <wp14:sizeRelV relativeFrom="margin">
-              <wp14:pctHeight>0</wp14:pctHeight>
-            </wp14:sizeRelV>
-          </wp:anchor>
+          </wp:inline>
         </w:drawing>
       </w:r>
-      <w:r>
-        <w:rPr>
-          <w:lang w:val="pt-BR"/>
-        </w:rPr>
-        <w:t>ilustração do 2.0:</w:t>
-      </w:r>
-    </w:p>
-    <w:p>
-      <w:pPr>
-        <w:rPr>
-          <w:lang w:val="pt-BR"/>
-        </w:rPr>
-      </w:pPr>
-    </w:p>
-    <w:p>
-      <w:pPr>
-        <w:rPr>
-          <w:lang w:val="pt-BR"/>
-        </w:rPr>
-      </w:pPr>
-    </w:p>
-    <w:p>
-      <w:pPr>
-        <w:rPr>
-          <w:lang w:val="pt-BR"/>
-        </w:rPr>
-      </w:pPr>
-    </w:p>
-    <w:p>
-      <w:pPr>
-        <w:rPr>
-          <w:lang w:val="pt-BR"/>
-        </w:rPr>
-      </w:pPr>
-    </w:p>
-    <w:p>
-      <w:pPr>
-        <w:rPr>
-          <w:lang w:val="pt-BR"/>
-        </w:rPr>
-      </w:pPr>
-    </w:p>
-    <w:p>
-      <w:pPr>
-        <w:rPr>
-          <w:lang w:val="pt-BR"/>
-        </w:rPr>
-      </w:pPr>
-    </w:p>
-    <w:p>
-      <w:pPr>
-        <w:rPr>
-          <w:lang w:val="pt-BR"/>
-        </w:rPr>
-      </w:pPr>
-    </w:p>
-    <w:p>
-      <w:pPr>
-        <w:rPr>
-          <w:lang w:val="pt-BR"/>
-        </w:rPr>
-      </w:pPr>
-    </w:p>
-    <w:p>
-      <w:pPr>
-        <w:rPr>
-          <w:lang w:val="pt-BR"/>
-        </w:rPr>
-      </w:pPr>
-    </w:p>
-    <w:p>
-      <w:pPr>
-        <w:rPr>
-          <w:lang w:val="pt-BR"/>
-        </w:rPr>
-      </w:pPr>
-      <w:r>
-        <w:rPr>
+    </w:p>
+    <w:p>
+      <w:pPr>
+        <w:rPr>
+          <w:b/>
+          <w:bCs/>
+          <w:lang w:val="pt-BR"/>
+        </w:rPr>
+      </w:pPr>
+      <w:r>
+        <w:rPr>
+          <w:b/>
+          <w:bCs/>
           <w:lang w:val="pt-BR"/>
         </w:rPr>
         <w:t>Ilustração do 2.1:</w:t>
@@ -1038,9 +936,9 @@
           <w:lang w:val="pt-BR"/>
         </w:rPr>
         <w:drawing>
-          <wp:inline distT="0" distB="0" distL="0" distR="0" wp14:anchorId="2C4F5E9F" wp14:editId="3157DFEB">
-            <wp:extent cx="4991100" cy="3038799"/>
-            <wp:effectExtent l="0" t="0" r="0" b="9525"/>
+          <wp:inline distT="0" distB="0" distL="0" distR="0" wp14:anchorId="2C4F5E9F" wp14:editId="57B16A79">
+            <wp:extent cx="4905375" cy="2986606"/>
+            <wp:effectExtent l="0" t="0" r="0" b="4445"/>
             <wp:docPr id="9" name="Imagem 9"/>
             <wp:cNvGraphicFramePr>
               <a:graphicFrameLocks xmlns:a="http://schemas.openxmlformats.org/drawingml/2006/main" noChangeAspect="1"/>
@@ -1070,7 +968,7 @@
                   <pic:spPr bwMode="auto">
                     <a:xfrm>
                       <a:off x="0" y="0"/>
-                      <a:ext cx="4997907" cy="3042943"/>
+                      <a:ext cx="4939430" cy="3007340"/>
                     </a:xfrm>
                     <a:prstGeom prst="rect">
                       <a:avLst/>
@@ -1090,12 +988,16 @@
     <w:p>
       <w:pPr>
         <w:rPr>
+          <w:b/>
+          <w:bCs/>
           <w:lang w:val="pt-BR"/>
         </w:rPr>
       </w:pPr>
       <w:proofErr w:type="spellStart"/>
       <w:r>
         <w:rPr>
+          <w:b/>
+          <w:bCs/>
           <w:lang w:val="pt-BR"/>
         </w:rPr>
         <w:lastRenderedPageBreak/>
@@ -1104,6 +1006,8 @@
       <w:proofErr w:type="spellEnd"/>
       <w:r>
         <w:rPr>
+          <w:b/>
+          <w:bCs/>
           <w:lang w:val="pt-BR"/>
         </w:rPr>
         <w:t xml:space="preserve"> 3:</w:t>
@@ -1147,83 +1051,85 @@
         <w:rPr>
           <w:lang w:val="pt-BR"/>
         </w:rPr>
-        <w:t xml:space="preserve">, mas abstraímos para facilitar a </w:t>
-      </w:r>
+        <w:t>, mas abstraímos para facilitar a expli</w:t>
+      </w:r>
+      <w:r>
+        <w:rPr>
+          <w:lang w:val="pt-BR"/>
+        </w:rPr>
+        <w:t>ca</w:t>
+      </w:r>
+      <w:r>
+        <w:rPr>
+          <w:lang w:val="pt-BR"/>
+        </w:rPr>
+        <w:t>ção.</w:t>
+      </w:r>
+    </w:p>
+    <w:p>
+      <w:pPr>
+        <w:rPr>
+          <w:lang w:val="pt-BR"/>
+        </w:rPr>
+      </w:pPr>
+    </w:p>
+    <w:p>
+      <w:pPr>
+        <w:rPr>
+          <w:b/>
+          <w:bCs/>
+          <w:lang w:val="pt-BR"/>
+        </w:rPr>
+      </w:pPr>
       <w:proofErr w:type="spellStart"/>
       <w:r>
         <w:rPr>
-          <w:lang w:val="pt-BR"/>
-        </w:rPr>
-        <w:t>explição</w:t>
+          <w:b/>
+          <w:bCs/>
+          <w:lang w:val="pt-BR"/>
+        </w:rPr>
+        <w:t>clock</w:t>
       </w:r>
       <w:proofErr w:type="spellEnd"/>
       <w:r>
         <w:rPr>
-          <w:lang w:val="pt-BR"/>
-        </w:rPr>
-        <w:t>.</w:t>
-      </w:r>
-    </w:p>
-    <w:p>
-      <w:pPr>
-        <w:rPr>
-          <w:lang w:val="pt-BR"/>
-        </w:rPr>
-      </w:pPr>
-    </w:p>
-    <w:p>
-      <w:pPr>
-        <w:rPr>
-          <w:lang w:val="pt-BR"/>
-        </w:rPr>
-      </w:pPr>
+          <w:b/>
+          <w:bCs/>
+          <w:lang w:val="pt-BR"/>
+        </w:rPr>
+        <w:t xml:space="preserve"> 4:</w:t>
+      </w:r>
+    </w:p>
+    <w:p>
+      <w:pPr>
+        <w:rPr>
+          <w:lang w:val="pt-BR"/>
+        </w:rPr>
+      </w:pPr>
+      <w:r>
+        <w:rPr>
+          <w:lang w:val="pt-BR"/>
+        </w:rPr>
+        <w:t>I</w:t>
+      </w:r>
+      <w:r>
+        <w:rPr>
+          <w:lang w:val="pt-BR"/>
+        </w:rPr>
+        <w:t xml:space="preserve">R = </w:t>
+      </w:r>
       <w:proofErr w:type="spellStart"/>
       <w:r>
         <w:rPr>
           <w:lang w:val="pt-BR"/>
         </w:rPr>
-        <w:t>clock</w:t>
+        <w:t>Instruction</w:t>
       </w:r>
       <w:proofErr w:type="spellEnd"/>
       <w:r>
         <w:rPr>
           <w:lang w:val="pt-BR"/>
         </w:rPr>
-        <w:t xml:space="preserve"> 4:</w:t>
-      </w:r>
-    </w:p>
-    <w:p>
-      <w:pPr>
-        <w:rPr>
-          <w:lang w:val="pt-BR"/>
-        </w:rPr>
-      </w:pPr>
-      <w:proofErr w:type="spellStart"/>
-      <w:r>
-        <w:rPr>
-          <w:lang w:val="pt-BR"/>
-        </w:rPr>
-        <w:t>iR</w:t>
-      </w:r>
-      <w:proofErr w:type="spellEnd"/>
-      <w:r>
-        <w:rPr>
-          <w:lang w:val="pt-BR"/>
-        </w:rPr>
-        <w:t xml:space="preserve"> = </w:t>
-      </w:r>
-      <w:proofErr w:type="spellStart"/>
-      <w:r>
-        <w:rPr>
-          <w:lang w:val="pt-BR"/>
-        </w:rPr>
-        <w:t>Instruction</w:t>
-      </w:r>
-      <w:proofErr w:type="spellEnd"/>
-      <w:r>
-        <w:rPr>
-          <w:lang w:val="pt-BR"/>
-        </w:rPr>
         <w:t xml:space="preserve"> Register</w:t>
       </w:r>
       <w:r>
@@ -1278,10 +1184,10 @@
           <w:lang w:val="pt-BR"/>
         </w:rPr>
         <w:drawing>
-          <wp:inline distT="0" distB="0" distL="0" distR="0" wp14:anchorId="7956332A" wp14:editId="14224AE8">
-            <wp:extent cx="5610225" cy="3609975"/>
-            <wp:effectExtent l="0" t="0" r="9525" b="9525"/>
-            <wp:docPr id="10" name="Imagem 10"/>
+          <wp:inline distT="0" distB="0" distL="0" distR="0" wp14:anchorId="4F684BE4" wp14:editId="6F7C6D70">
+            <wp:extent cx="5609590" cy="3752850"/>
+            <wp:effectExtent l="0" t="0" r="0" b="0"/>
+            <wp:docPr id="13" name="Imagem 13"/>
             <wp:cNvGraphicFramePr>
               <a:graphicFrameLocks xmlns:a="http://schemas.openxmlformats.org/drawingml/2006/main" noChangeAspect="1"/>
             </wp:cNvGraphicFramePr>
@@ -1289,13 +1195,13 @@
               <a:graphicData uri="http://schemas.openxmlformats.org/drawingml/2006/picture">
                 <pic:pic xmlns:pic="http://schemas.openxmlformats.org/drawingml/2006/picture">
                   <pic:nvPicPr>
-                    <pic:cNvPr id="0" name="Picture 10"/>
+                    <pic:cNvPr id="0" name="Picture 7"/>
                     <pic:cNvPicPr>
                       <a:picLocks noChangeAspect="1" noChangeArrowheads="1"/>
                     </pic:cNvPicPr>
                   </pic:nvPicPr>
                   <pic:blipFill>
-                    <a:blip r:embed="rId7" cstate="print">
+                    <a:blip r:embed="rId7">
                       <a:extLst>
                         <a:ext uri="{28A0092B-C50C-407E-A947-70E740481C1C}">
                           <a14:useLocalDpi xmlns:a14="http://schemas.microsoft.com/office/drawing/2010/main" val="0"/>
@@ -1310,7 +1216,7 @@
                   <pic:spPr bwMode="auto">
                     <a:xfrm>
                       <a:off x="0" y="0"/>
-                      <a:ext cx="5610225" cy="3609975"/>
+                      <a:ext cx="5609590" cy="3752850"/>
                     </a:xfrm>
                     <a:prstGeom prst="rect">
                       <a:avLst/>
@@ -1360,14 +1266,12 @@
         </w:rPr>
         <w:t xml:space="preserve">- </w:t>
       </w:r>
-      <w:proofErr w:type="gramStart"/>
-      <w:r>
-        <w:rPr>
-          <w:lang w:val="pt-BR"/>
-        </w:rPr>
-        <w:t>a</w:t>
-      </w:r>
-      <w:proofErr w:type="gramEnd"/>
+      <w:r>
+        <w:rPr>
+          <w:lang w:val="pt-BR"/>
+        </w:rPr>
+        <w:t>A</w:t>
+      </w:r>
       <w:r>
         <w:rPr>
           <w:lang w:val="pt-BR"/>
@@ -1416,13 +1320,6 @@
         </w:rPr>
         <w:t xml:space="preserve">UC) </w:t>
       </w:r>
-    </w:p>
-    <w:p>
-      <w:pPr>
-        <w:rPr>
-          <w:lang w:val="pt-BR"/>
-        </w:rPr>
-      </w:pPr>
     </w:p>
     <w:p>
       <w:pPr>
@@ -1532,79 +1429,85 @@
         </w:rPr>
         <w:t xml:space="preserve">- </w:t>
       </w:r>
+      <w:r>
+        <w:rPr>
+          <w:lang w:val="pt-BR"/>
+        </w:rPr>
+        <w:t>O</w:t>
+      </w:r>
+      <w:r>
+        <w:rPr>
+          <w:lang w:val="pt-BR"/>
+        </w:rPr>
+        <w:t xml:space="preserve"> barramento de dados pode carregar apenas 1 informação por vez.</w:t>
+      </w:r>
+    </w:p>
+    <w:p>
+      <w:pPr>
+        <w:rPr>
+          <w:lang w:val="pt-BR"/>
+        </w:rPr>
+      </w:pPr>
+    </w:p>
+    <w:p>
+      <w:pPr>
+        <w:rPr>
+          <w:b/>
+          <w:bCs/>
+          <w:lang w:val="pt-BR"/>
+        </w:rPr>
+      </w:pPr>
+      <w:proofErr w:type="spellStart"/>
+      <w:r>
+        <w:rPr>
+          <w:b/>
+          <w:bCs/>
+          <w:lang w:val="pt-BR"/>
+        </w:rPr>
+        <w:t>Clock</w:t>
+      </w:r>
+      <w:proofErr w:type="spellEnd"/>
+      <w:r>
+        <w:rPr>
+          <w:b/>
+          <w:bCs/>
+          <w:lang w:val="pt-BR"/>
+        </w:rPr>
+        <w:t xml:space="preserve"> 6</w:t>
+      </w:r>
+      <w:r>
+        <w:rPr>
+          <w:b/>
+          <w:bCs/>
+          <w:lang w:val="pt-BR"/>
+        </w:rPr>
+        <w:t>:</w:t>
+      </w:r>
+    </w:p>
+    <w:p>
+      <w:pPr>
+        <w:rPr>
+          <w:lang w:val="pt-BR"/>
+        </w:rPr>
+      </w:pPr>
+      <w:r>
+        <w:rPr>
+          <w:lang w:val="pt-BR"/>
+        </w:rPr>
+        <w:t xml:space="preserve">A ----(barramento de </w:t>
+      </w:r>
       <w:proofErr w:type="gramStart"/>
       <w:r>
         <w:rPr>
           <w:lang w:val="pt-BR"/>
         </w:rPr>
-        <w:t>o</w:t>
+        <w:t>dados)---</w:t>
       </w:r>
       <w:proofErr w:type="gramEnd"/>
       <w:r>
         <w:rPr>
           <w:lang w:val="pt-BR"/>
         </w:rPr>
-        <w:t xml:space="preserve"> barramento de dados pode carregar apenas 1 informação por vez.</w:t>
-      </w:r>
-    </w:p>
-    <w:p>
-      <w:pPr>
-        <w:rPr>
-          <w:lang w:val="pt-BR"/>
-        </w:rPr>
-      </w:pPr>
-    </w:p>
-    <w:p>
-      <w:pPr>
-        <w:rPr>
-          <w:lang w:val="pt-BR"/>
-        </w:rPr>
-      </w:pPr>
-      <w:proofErr w:type="spellStart"/>
-      <w:r>
-        <w:rPr>
-          <w:lang w:val="pt-BR"/>
-        </w:rPr>
-        <w:t>Clock</w:t>
-      </w:r>
-      <w:proofErr w:type="spellEnd"/>
-      <w:r>
-        <w:rPr>
-          <w:lang w:val="pt-BR"/>
-        </w:rPr>
-        <w:t xml:space="preserve"> 6</w:t>
-      </w:r>
-      <w:r>
-        <w:rPr>
-          <w:lang w:val="pt-BR"/>
-        </w:rPr>
-        <w:t>:</w:t>
-      </w:r>
-    </w:p>
-    <w:p>
-      <w:pPr>
-        <w:rPr>
-          <w:lang w:val="pt-BR"/>
-        </w:rPr>
-      </w:pPr>
-      <w:r>
-        <w:rPr>
-          <w:lang w:val="pt-BR"/>
-        </w:rPr>
-        <w:t xml:space="preserve">A ----(barramento de </w:t>
-      </w:r>
-      <w:proofErr w:type="gramStart"/>
-      <w:r>
-        <w:rPr>
-          <w:lang w:val="pt-BR"/>
-        </w:rPr>
-        <w:t>dados)---</w:t>
-      </w:r>
-      <w:proofErr w:type="gramEnd"/>
-      <w:r>
-        <w:rPr>
-          <w:lang w:val="pt-BR"/>
-        </w:rPr>
         <w:t>&gt; t1</w:t>
       </w:r>
     </w:p>
@@ -1620,18 +1523,10 @@
           <w:lang w:val="pt-BR"/>
         </w:rPr>
         <w:drawing>
-          <wp:anchor distT="0" distB="0" distL="114300" distR="114300" simplePos="0" relativeHeight="251660288" behindDoc="0" locked="0" layoutInCell="1" allowOverlap="1" wp14:anchorId="4AB9EBC0" wp14:editId="640FFCEF">
-            <wp:simplePos x="0" y="0"/>
-            <wp:positionH relativeFrom="margin">
-              <wp:align>center</wp:align>
-            </wp:positionH>
-            <wp:positionV relativeFrom="paragraph">
-              <wp:posOffset>183515</wp:posOffset>
-            </wp:positionV>
-            <wp:extent cx="6845935" cy="2857500"/>
-            <wp:effectExtent l="0" t="0" r="0" b="0"/>
-            <wp:wrapSquare wrapText="bothSides"/>
-            <wp:docPr id="11" name="Imagem 11"/>
+          <wp:inline distT="0" distB="0" distL="0" distR="0" wp14:anchorId="360972F2" wp14:editId="6CF38CF3">
+            <wp:extent cx="5577840" cy="2468880"/>
+            <wp:effectExtent l="0" t="0" r="3810" b="7620"/>
+            <wp:docPr id="19" name="Imagem 19"/>
             <wp:cNvGraphicFramePr>
               <a:graphicFrameLocks xmlns:a="http://schemas.openxmlformats.org/drawingml/2006/main" noChangeAspect="1"/>
             </wp:cNvGraphicFramePr>
@@ -1644,7 +1539,7 @@
                       <a:picLocks noChangeAspect="1" noChangeArrowheads="1"/>
                     </pic:cNvPicPr>
                   </pic:nvPicPr>
-                  <pic:blipFill rotWithShape="1">
+                  <pic:blipFill>
                     <a:blip r:embed="rId8" cstate="print">
                       <a:extLst>
                         <a:ext uri="{28A0092B-C50C-407E-A947-70E740481C1C}">
@@ -1652,13 +1547,15 @@
                         </a:ext>
                       </a:extLst>
                     </a:blip>
-                    <a:srcRect l="2049" t="17360" r="7104" b="5556"/>
-                    <a:stretch/>
+                    <a:srcRect/>
+                    <a:stretch>
+                      <a:fillRect/>
+                    </a:stretch>
                   </pic:blipFill>
                   <pic:spPr bwMode="auto">
                     <a:xfrm>
                       <a:off x="0" y="0"/>
-                      <a:ext cx="6845935" cy="2857500"/>
+                      <a:ext cx="5577840" cy="2468880"/>
                     </a:xfrm>
                     <a:prstGeom prst="rect">
                       <a:avLst/>
@@ -1667,22 +1564,11 @@
                     <a:ln>
                       <a:noFill/>
                     </a:ln>
-                    <a:extLst>
-                      <a:ext uri="{53640926-AAD7-44D8-BBD7-CCE9431645EC}">
-                        <a14:shadowObscured xmlns:a14="http://schemas.microsoft.com/office/drawing/2010/main"/>
-                      </a:ext>
-                    </a:extLst>
                   </pic:spPr>
                 </pic:pic>
               </a:graphicData>
             </a:graphic>
-            <wp14:sizeRelH relativeFrom="margin">
-              <wp14:pctWidth>0</wp14:pctWidth>
-            </wp14:sizeRelH>
-            <wp14:sizeRelV relativeFrom="margin">
-              <wp14:pctHeight>0</wp14:pctHeight>
-            </wp14:sizeRelV>
-          </wp:anchor>
+          </wp:inline>
         </w:drawing>
       </w:r>
     </w:p>
@@ -1692,9 +1578,20 @@
           <w:lang w:val="pt-BR"/>
         </w:rPr>
       </w:pPr>
+    </w:p>
+    <w:p>
+      <w:pPr>
+        <w:rPr>
+          <w:b/>
+          <w:bCs/>
+          <w:lang w:val="pt-BR"/>
+        </w:rPr>
+      </w:pPr>
       <w:proofErr w:type="spellStart"/>
       <w:r>
         <w:rPr>
+          <w:b/>
+          <w:bCs/>
           <w:lang w:val="pt-BR"/>
         </w:rPr>
         <w:t>Clock</w:t>
@@ -1702,12 +1599,16 @@
       <w:proofErr w:type="spellEnd"/>
       <w:r>
         <w:rPr>
+          <w:b/>
+          <w:bCs/>
           <w:lang w:val="pt-BR"/>
         </w:rPr>
         <w:t xml:space="preserve"> </w:t>
       </w:r>
       <w:r>
         <w:rPr>
+          <w:b/>
+          <w:bCs/>
           <w:lang w:val="pt-BR"/>
         </w:rPr>
         <w:t>7:</w:t>
@@ -1721,22 +1622,41 @@
       </w:pPr>
       <w:r>
         <w:rPr>
+          <w:lang w:val="pt-BR"/>
+        </w:rPr>
+        <w:t xml:space="preserve">B ----(barramento de </w:t>
+      </w:r>
+      <w:proofErr w:type="gramStart"/>
+      <w:r>
+        <w:rPr>
+          <w:lang w:val="pt-BR"/>
+        </w:rPr>
+        <w:t>dados)---</w:t>
+      </w:r>
+      <w:proofErr w:type="gramEnd"/>
+      <w:r>
+        <w:rPr>
+          <w:lang w:val="pt-BR"/>
+        </w:rPr>
+        <w:t>&gt; t2</w:t>
+      </w:r>
+    </w:p>
+    <w:p>
+      <w:pPr>
+        <w:rPr>
+          <w:lang w:val="pt-BR"/>
+        </w:rPr>
+      </w:pPr>
+      <w:r>
+        <w:rPr>
           <w:noProof/>
           <w:lang w:val="pt-BR"/>
         </w:rPr>
         <w:drawing>
-          <wp:anchor distT="0" distB="0" distL="114300" distR="114300" simplePos="0" relativeHeight="251661312" behindDoc="0" locked="0" layoutInCell="1" allowOverlap="1" wp14:anchorId="54AFAE88" wp14:editId="2AE93879">
-            <wp:simplePos x="0" y="0"/>
-            <wp:positionH relativeFrom="margin">
-              <wp:align>center</wp:align>
-            </wp:positionH>
-            <wp:positionV relativeFrom="paragraph">
-              <wp:posOffset>257175</wp:posOffset>
-            </wp:positionV>
-            <wp:extent cx="6438900" cy="2743200"/>
-            <wp:effectExtent l="0" t="0" r="0" b="0"/>
-            <wp:wrapSquare wrapText="bothSides"/>
-            <wp:docPr id="12" name="Imagem 12"/>
+          <wp:inline distT="0" distB="0" distL="0" distR="0" wp14:anchorId="34585087" wp14:editId="5222C78E">
+            <wp:extent cx="5602605" cy="2374900"/>
+            <wp:effectExtent l="0" t="0" r="0" b="6350"/>
+            <wp:docPr id="15" name="Imagem 15"/>
             <wp:cNvGraphicFramePr>
               <a:graphicFrameLocks xmlns:a="http://schemas.openxmlformats.org/drawingml/2006/main" noChangeAspect="1"/>
             </wp:cNvGraphicFramePr>
@@ -1744,7 +1664,7 @@
               <a:graphicData uri="http://schemas.openxmlformats.org/drawingml/2006/picture">
                 <pic:pic xmlns:pic="http://schemas.openxmlformats.org/drawingml/2006/picture">
                   <pic:nvPicPr>
-                    <pic:cNvPr id="0" name="Picture 12"/>
+                    <pic:cNvPr id="0" name="Picture 9"/>
                     <pic:cNvPicPr>
                       <a:picLocks noChangeAspect="1" noChangeArrowheads="1"/>
                     </pic:cNvPicPr>
@@ -1765,7 +1685,7 @@
                   <pic:spPr bwMode="auto">
                     <a:xfrm>
                       <a:off x="0" y="0"/>
-                      <a:ext cx="6438900" cy="2743200"/>
+                      <a:ext cx="5602605" cy="2374900"/>
                     </a:xfrm>
                     <a:prstGeom prst="rect">
                       <a:avLst/>
@@ -1778,35 +1698,16 @@
                 </pic:pic>
               </a:graphicData>
             </a:graphic>
-            <wp14:sizeRelH relativeFrom="margin">
-              <wp14:pctWidth>0</wp14:pctWidth>
-            </wp14:sizeRelH>
-            <wp14:sizeRelV relativeFrom="margin">
-              <wp14:pctHeight>0</wp14:pctHeight>
-            </wp14:sizeRelV>
-          </wp:anchor>
+          </wp:inline>
         </w:drawing>
       </w:r>
-      <w:r>
-        <w:rPr>
-          <w:lang w:val="pt-BR"/>
-        </w:rPr>
-        <w:t xml:space="preserve">B ----(barramento de </w:t>
-      </w:r>
-      <w:proofErr w:type="gramStart"/>
-      <w:r>
-        <w:rPr>
-          <w:lang w:val="pt-BR"/>
-        </w:rPr>
-        <w:t>dados)---</w:t>
-      </w:r>
-      <w:proofErr w:type="gramEnd"/>
-      <w:r>
-        <w:rPr>
-          <w:lang w:val="pt-BR"/>
-        </w:rPr>
-        <w:t>&gt; t2</w:t>
-      </w:r>
+    </w:p>
+    <w:p>
+      <w:pPr>
+        <w:rPr>
+          <w:lang w:val="pt-BR"/>
+        </w:rPr>
+      </w:pPr>
     </w:p>
     <w:p>
       <w:pPr>
@@ -2043,12 +1944,16 @@
     <w:p>
       <w:pPr>
         <w:rPr>
+          <w:b/>
+          <w:bCs/>
           <w:lang w:val="pt-BR"/>
         </w:rPr>
       </w:pPr>
       <w:proofErr w:type="spellStart"/>
       <w:r>
         <w:rPr>
+          <w:b/>
+          <w:bCs/>
           <w:lang w:val="pt-BR"/>
         </w:rPr>
         <w:t>Clock</w:t>
@@ -2056,6 +1961,8 @@
       <w:proofErr w:type="spellEnd"/>
       <w:r>
         <w:rPr>
+          <w:b/>
+          <w:bCs/>
           <w:lang w:val="pt-BR"/>
         </w:rPr>
         <w:t xml:space="preserve"> 8:</w:t>
@@ -2203,10 +2110,10 @@
           <w:lang w:val="pt-BR"/>
         </w:rPr>
         <w:drawing>
-          <wp:inline distT="0" distB="0" distL="0" distR="0" wp14:anchorId="01556962" wp14:editId="18481EA1">
-            <wp:extent cx="5610225" cy="3733800"/>
-            <wp:effectExtent l="0" t="0" r="9525" b="0"/>
-            <wp:docPr id="34" name="Imagem 34"/>
+          <wp:inline distT="0" distB="0" distL="0" distR="0" wp14:anchorId="09B5C998" wp14:editId="533889EF">
+            <wp:extent cx="5577840" cy="3383280"/>
+            <wp:effectExtent l="0" t="0" r="3810" b="7620"/>
+            <wp:docPr id="4" name="Imagem 4"/>
             <wp:cNvGraphicFramePr>
               <a:graphicFrameLocks xmlns:a="http://schemas.openxmlformats.org/drawingml/2006/main" noChangeAspect="1"/>
             </wp:cNvGraphicFramePr>
@@ -2214,13 +2121,13 @@
               <a:graphicData uri="http://schemas.openxmlformats.org/drawingml/2006/picture">
                 <pic:pic xmlns:pic="http://schemas.openxmlformats.org/drawingml/2006/picture">
                   <pic:nvPicPr>
-                    <pic:cNvPr id="0" name="Picture 21"/>
+                    <pic:cNvPr id="0" name="Picture 2"/>
                     <pic:cNvPicPr>
                       <a:picLocks noChangeAspect="1" noChangeArrowheads="1"/>
                     </pic:cNvPicPr>
                   </pic:nvPicPr>
                   <pic:blipFill>
-                    <a:blip r:embed="rId10" cstate="print">
+                    <a:blip r:embed="rId10">
                       <a:extLst>
                         <a:ext uri="{28A0092B-C50C-407E-A947-70E740481C1C}">
                           <a14:useLocalDpi xmlns:a14="http://schemas.microsoft.com/office/drawing/2010/main" val="0"/>
@@ -2235,7 +2142,7 @@
                   <pic:spPr bwMode="auto">
                     <a:xfrm>
                       <a:off x="0" y="0"/>
-                      <a:ext cx="5610225" cy="3733800"/>
+                      <a:ext cx="5577840" cy="3383280"/>
                     </a:xfrm>
                     <a:prstGeom prst="rect">
                       <a:avLst/>
@@ -2279,9 +2186,27 @@
           <w:lang w:val="pt-BR"/>
         </w:rPr>
       </w:pPr>
+    </w:p>
+    <w:p>
+      <w:pPr>
+        <w:rPr>
+          <w:lang w:val="pt-BR"/>
+        </w:rPr>
+      </w:pPr>
+    </w:p>
+    <w:p>
+      <w:pPr>
+        <w:rPr>
+          <w:b/>
+          <w:bCs/>
+          <w:lang w:val="pt-BR"/>
+        </w:rPr>
+      </w:pPr>
       <w:proofErr w:type="spellStart"/>
       <w:r>
         <w:rPr>
+          <w:b/>
+          <w:bCs/>
           <w:lang w:val="pt-BR"/>
         </w:rPr>
         <w:lastRenderedPageBreak/>
@@ -2290,6 +2215,8 @@
       <w:proofErr w:type="spellEnd"/>
       <w:r>
         <w:rPr>
+          <w:b/>
+          <w:bCs/>
           <w:lang w:val="pt-BR"/>
         </w:rPr>
         <w:t xml:space="preserve"> 9</w:t>
@@ -2382,22 +2309,57 @@
       </w:pPr>
       <w:r>
         <w:rPr>
+          <w:lang w:val="pt-BR"/>
+        </w:rPr>
+        <w:t xml:space="preserve">Com o </w:t>
+      </w:r>
+      <w:r>
+        <w:rPr>
+          <w:lang w:val="pt-BR"/>
+        </w:rPr>
+        <w:t>0x53</w:t>
+      </w:r>
+      <w:r>
+        <w:rPr>
+          <w:lang w:val="pt-BR"/>
+        </w:rPr>
+        <w:t xml:space="preserve"> na </w:t>
+      </w:r>
+      <w:r>
+        <w:rPr>
+          <w:lang w:val="pt-BR"/>
+        </w:rPr>
+        <w:t>ENTRADA</w:t>
+      </w:r>
+      <w:r>
+        <w:rPr>
+          <w:lang w:val="pt-BR"/>
+        </w:rPr>
+        <w:t xml:space="preserve"> da ULA, somamos +1 em </w:t>
+      </w:r>
+      <w:r>
+        <w:rPr>
+          <w:lang w:val="pt-BR"/>
+        </w:rPr>
+        <w:t>0x53</w:t>
+      </w:r>
+    </w:p>
+    <w:p>
+      <w:pPr>
+        <w:rPr>
+          <w:lang w:val="pt-BR"/>
+        </w:rPr>
+      </w:pPr>
+      <w:r>
+        <w:rPr>
           <w:noProof/>
           <w:lang w:val="pt-BR"/>
         </w:rPr>
         <w:drawing>
-          <wp:anchor distT="0" distB="0" distL="114300" distR="114300" simplePos="0" relativeHeight="251662336" behindDoc="0" locked="0" layoutInCell="1" allowOverlap="1" wp14:anchorId="47B633D6" wp14:editId="75227DA1">
-            <wp:simplePos x="0" y="0"/>
-            <wp:positionH relativeFrom="margin">
-              <wp:align>center</wp:align>
-            </wp:positionH>
-            <wp:positionV relativeFrom="paragraph">
-              <wp:posOffset>310515</wp:posOffset>
-            </wp:positionV>
-            <wp:extent cx="6292420" cy="2686050"/>
-            <wp:effectExtent l="0" t="0" r="0" b="0"/>
-            <wp:wrapSquare wrapText="bothSides"/>
-            <wp:docPr id="16" name="Imagem 16"/>
+          <wp:inline distT="0" distB="0" distL="0" distR="0" wp14:anchorId="439B1D71" wp14:editId="5A5F4F6A">
+            <wp:extent cx="5577840" cy="2468880"/>
+            <wp:effectExtent l="0" t="0" r="3810" b="7620"/>
+            <wp:docPr id="6" name="Imagem 6"/>
             <wp:cNvGraphicFramePr>
               <a:graphicFrameLocks xmlns:a="http://schemas.openxmlformats.org/drawingml/2006/main" noChangeAspect="1"/>
             </wp:cNvGraphicFramePr>
@@ -2405,13 +2367,13 @@
               <a:graphicData uri="http://schemas.openxmlformats.org/drawingml/2006/picture">
                 <pic:pic xmlns:pic="http://schemas.openxmlformats.org/drawingml/2006/picture">
                   <pic:nvPicPr>
-                    <pic:cNvPr id="0" name="Picture 16"/>
+                    <pic:cNvPr id="0" name="Picture 4"/>
                     <pic:cNvPicPr>
                       <a:picLocks noChangeAspect="1" noChangeArrowheads="1"/>
                     </pic:cNvPicPr>
                   </pic:nvPicPr>
                   <pic:blipFill>
-                    <a:blip r:embed="rId11" cstate="print">
+                    <a:blip r:embed="rId11">
                       <a:extLst>
                         <a:ext uri="{28A0092B-C50C-407E-A947-70E740481C1C}">
                           <a14:useLocalDpi xmlns:a14="http://schemas.microsoft.com/office/drawing/2010/main" val="0"/>
@@ -2426,7 +2388,7 @@
                   <pic:spPr bwMode="auto">
                     <a:xfrm>
                       <a:off x="0" y="0"/>
-                      <a:ext cx="6292420" cy="2686050"/>
+                      <a:ext cx="5577840" cy="2468880"/>
                     </a:xfrm>
                     <a:prstGeom prst="rect">
                       <a:avLst/>
@@ -2439,43 +2401,23 @@
                 </pic:pic>
               </a:graphicData>
             </a:graphic>
-          </wp:anchor>
+          </wp:inline>
         </w:drawing>
       </w:r>
-      <w:r>
-        <w:rPr>
-          <w:lang w:val="pt-BR"/>
-        </w:rPr>
-        <w:t xml:space="preserve">Com o </w:t>
-      </w:r>
-      <w:r>
-        <w:rPr>
-          <w:lang w:val="pt-BR"/>
-        </w:rPr>
-        <w:t>0x53</w:t>
-      </w:r>
-      <w:r>
-        <w:rPr>
-          <w:lang w:val="pt-BR"/>
-        </w:rPr>
-        <w:t xml:space="preserve"> na entrada da ULA, somamos +1 em </w:t>
-      </w:r>
-      <w:r>
-        <w:rPr>
-          <w:lang w:val="pt-BR"/>
-        </w:rPr>
-        <w:t>0x53</w:t>
-      </w:r>
-    </w:p>
-    <w:p>
-      <w:pPr>
-        <w:rPr>
+    </w:p>
+    <w:p>
+      <w:pPr>
+        <w:rPr>
+          <w:b/>
+          <w:bCs/>
           <w:lang w:val="pt-BR"/>
         </w:rPr>
       </w:pPr>
       <w:proofErr w:type="spellStart"/>
       <w:r>
         <w:rPr>
+          <w:b/>
+          <w:bCs/>
           <w:lang w:val="pt-BR"/>
         </w:rPr>
         <w:t>Clock</w:t>
@@ -2483,6 +2425,8 @@
       <w:proofErr w:type="spellEnd"/>
       <w:r>
         <w:rPr>
+          <w:b/>
+          <w:bCs/>
           <w:lang w:val="pt-BR"/>
         </w:rPr>
         <w:t xml:space="preserve"> 10:</w:t>
@@ -2598,10 +2542,10 @@
           <w:lang w:val="pt-BR"/>
         </w:rPr>
         <w:drawing>
-          <wp:inline distT="0" distB="0" distL="0" distR="0" wp14:anchorId="333F18B8" wp14:editId="2372103D">
-            <wp:extent cx="4714875" cy="2870621"/>
-            <wp:effectExtent l="0" t="0" r="0" b="6350"/>
-            <wp:docPr id="32" name="Imagem 32"/>
+          <wp:inline distT="0" distB="0" distL="0" distR="0" wp14:anchorId="27386C08" wp14:editId="5AA88F33">
+            <wp:extent cx="5042848" cy="3306785"/>
+            <wp:effectExtent l="0" t="0" r="5715" b="8255"/>
+            <wp:docPr id="7" name="Imagem 7"/>
             <wp:cNvGraphicFramePr>
               <a:graphicFrameLocks xmlns:a="http://schemas.openxmlformats.org/drawingml/2006/main" noChangeAspect="1"/>
             </wp:cNvGraphicFramePr>
@@ -2609,26 +2553,28 @@
               <a:graphicData uri="http://schemas.openxmlformats.org/drawingml/2006/picture">
                 <pic:pic xmlns:pic="http://schemas.openxmlformats.org/drawingml/2006/picture">
                   <pic:nvPicPr>
-                    <pic:cNvPr id="0" name="Picture 20"/>
+                    <pic:cNvPr id="0" name="Picture 5"/>
                     <pic:cNvPicPr>
                       <a:picLocks noChangeAspect="1" noChangeArrowheads="1"/>
                     </pic:cNvPicPr>
                   </pic:nvPicPr>
-                  <pic:blipFill rotWithShape="1">
-                    <a:blip r:embed="rId12" cstate="print">
+                  <pic:blipFill>
+                    <a:blip r:embed="rId12">
                       <a:extLst>
                         <a:ext uri="{28A0092B-C50C-407E-A947-70E740481C1C}">
                           <a14:useLocalDpi xmlns:a14="http://schemas.microsoft.com/office/drawing/2010/main" val="0"/>
                         </a:ext>
                       </a:extLst>
                     </a:blip>
-                    <a:srcRect t="6037"/>
-                    <a:stretch/>
+                    <a:srcRect/>
+                    <a:stretch>
+                      <a:fillRect/>
+                    </a:stretch>
                   </pic:blipFill>
                   <pic:spPr bwMode="auto">
                     <a:xfrm>
                       <a:off x="0" y="0"/>
-                      <a:ext cx="4722146" cy="2875048"/>
+                      <a:ext cx="5076009" cy="3328530"/>
                     </a:xfrm>
                     <a:prstGeom prst="rect">
                       <a:avLst/>
@@ -2637,11 +2583,6 @@
                     <a:ln>
                       <a:noFill/>
                     </a:ln>
-                    <a:extLst>
-                      <a:ext uri="{53640926-AAD7-44D8-BBD7-CCE9431645EC}">
-                        <a14:shadowObscured xmlns:a14="http://schemas.microsoft.com/office/drawing/2010/main"/>
-                      </a:ext>
-                    </a:extLst>
                   </pic:spPr>
                 </pic:pic>
               </a:graphicData>
@@ -2653,13 +2594,6 @@
     <w:p>
       <w:pPr>
         <w:rPr>
-          <w:lang w:val="pt-BR"/>
-        </w:rPr>
-      </w:pPr>
-    </w:p>
-    <w:p>
-      <w:pPr>
-        <w:rPr>
           <w:b/>
           <w:bCs/>
           <w:lang w:val="pt-BR"/>
@@ -2672,7 +2606,23 @@
           <w:lang w:val="pt-BR"/>
         </w:rPr>
         <w:lastRenderedPageBreak/>
-        <w:t xml:space="preserve">Alterações nos </w:t>
+        <w:t>Alterações</w:t>
+      </w:r>
+      <w:r>
+        <w:rPr>
+          <w:b/>
+          <w:bCs/>
+          <w:lang w:val="pt-BR"/>
+        </w:rPr>
+        <w:t xml:space="preserve"> das instruções</w:t>
+      </w:r>
+      <w:r>
+        <w:rPr>
+          <w:b/>
+          <w:bCs/>
+          <w:lang w:val="pt-BR"/>
+        </w:rPr>
+        <w:t xml:space="preserve"> em caso de </w:t>
       </w:r>
       <w:proofErr w:type="spellStart"/>
       <w:r>
@@ -2681,7 +2631,7 @@
           <w:bCs/>
           <w:lang w:val="pt-BR"/>
         </w:rPr>
-        <w:t>clocks</w:t>
+        <w:t>carry</w:t>
       </w:r>
       <w:proofErr w:type="spellEnd"/>
       <w:r>
@@ -2690,13 +2640,24 @@
           <w:bCs/>
           <w:lang w:val="pt-BR"/>
         </w:rPr>
-        <w:t xml:space="preserve"> em caso de </w:t>
+        <w:t>:</w:t>
+      </w:r>
+    </w:p>
+    <w:p>
+      <w:pPr>
+        <w:rPr>
+          <w:lang w:val="pt-BR"/>
+        </w:rPr>
+      </w:pPr>
+      <w:r>
+        <w:rPr>
+          <w:lang w:val="pt-BR"/>
+        </w:rPr>
+        <w:t xml:space="preserve">Havendo </w:t>
       </w:r>
       <w:proofErr w:type="spellStart"/>
       <w:r>
         <w:rPr>
-          <w:b/>
-          <w:bCs/>
           <w:lang w:val="pt-BR"/>
         </w:rPr>
         <w:t>carry</w:t>
@@ -2704,116 +2665,99 @@
       <w:proofErr w:type="spellEnd"/>
       <w:r>
         <w:rPr>
-          <w:b/>
-          <w:bCs/>
+          <w:lang w:val="pt-BR"/>
+        </w:rPr>
+        <w:t xml:space="preserve"> ao somar +1 </w:t>
+      </w:r>
+      <w:r>
+        <w:rPr>
+          <w:lang w:val="pt-BR"/>
+        </w:rPr>
+        <w:t>em “</w:t>
+      </w:r>
+      <w:proofErr w:type="spellStart"/>
+      <w:r>
+        <w:rPr>
+          <w:lang w:val="pt-BR"/>
+        </w:rPr>
+        <w:t>clock</w:t>
+      </w:r>
+      <w:proofErr w:type="spellEnd"/>
+      <w:r>
+        <w:rPr>
+          <w:lang w:val="pt-BR"/>
+        </w:rPr>
+        <w:t xml:space="preserve"> 9</w:t>
+      </w:r>
+      <w:r>
+        <w:rPr>
+          <w:lang w:val="pt-BR"/>
+        </w:rPr>
+        <w:t>”,</w:t>
+      </w:r>
+      <w:r>
+        <w:rPr>
+          <w:lang w:val="pt-BR"/>
+        </w:rPr>
+        <w:t xml:space="preserve"> </w:t>
+      </w:r>
+      <w:r>
+        <w:rPr>
+          <w:lang w:val="pt-BR"/>
+        </w:rPr>
+        <w:t>precisamos ajustar o nosso número</w:t>
+      </w:r>
+      <w:r>
+        <w:rPr>
+          <w:lang w:val="pt-BR"/>
+        </w:rPr>
+        <w:t>,</w:t>
+      </w:r>
+      <w:r>
+        <w:rPr>
+          <w:lang w:val="pt-BR"/>
+        </w:rPr>
+        <w:t xml:space="preserve"> modificando-o</w:t>
+      </w:r>
+      <w:r>
+        <w:rPr>
+          <w:lang w:val="pt-BR"/>
+        </w:rPr>
+        <w:t>.</w:t>
+      </w:r>
+    </w:p>
+    <w:p>
+      <w:pPr>
+        <w:rPr>
+          <w:lang w:val="pt-BR"/>
+        </w:rPr>
+      </w:pPr>
+      <w:r>
+        <w:rPr>
+          <w:lang w:val="pt-BR"/>
+        </w:rPr>
+        <w:t xml:space="preserve">Exemplo em que há </w:t>
+      </w:r>
+      <w:proofErr w:type="spellStart"/>
+      <w:r>
+        <w:rPr>
+          <w:lang w:val="pt-BR"/>
+        </w:rPr>
+        <w:t>carry</w:t>
+      </w:r>
+      <w:proofErr w:type="spellEnd"/>
+      <w:r>
+        <w:rPr>
           <w:lang w:val="pt-BR"/>
         </w:rPr>
         <w:t>:</w:t>
       </w:r>
-    </w:p>
-    <w:p>
-      <w:pPr>
-        <w:rPr>
-          <w:lang w:val="pt-BR"/>
-        </w:rPr>
-      </w:pPr>
-      <w:r>
-        <w:rPr>
-          <w:lang w:val="pt-BR"/>
-        </w:rPr>
-        <w:t xml:space="preserve">Havendo </w:t>
-      </w:r>
-      <w:proofErr w:type="spellStart"/>
-      <w:r>
-        <w:rPr>
-          <w:lang w:val="pt-BR"/>
-        </w:rPr>
-        <w:t>carry</w:t>
-      </w:r>
-      <w:proofErr w:type="spellEnd"/>
-      <w:r>
-        <w:rPr>
-          <w:lang w:val="pt-BR"/>
-        </w:rPr>
-        <w:t xml:space="preserve"> ao somar +1 </w:t>
-      </w:r>
-      <w:r>
-        <w:rPr>
-          <w:lang w:val="pt-BR"/>
-        </w:rPr>
-        <w:t>em “</w:t>
-      </w:r>
-      <w:proofErr w:type="spellStart"/>
-      <w:r>
-        <w:rPr>
-          <w:lang w:val="pt-BR"/>
-        </w:rPr>
-        <w:t>clock</w:t>
-      </w:r>
-      <w:proofErr w:type="spellEnd"/>
-      <w:r>
-        <w:rPr>
-          <w:lang w:val="pt-BR"/>
-        </w:rPr>
-        <w:t xml:space="preserve"> 9</w:t>
-      </w:r>
-      <w:r>
-        <w:rPr>
-          <w:lang w:val="pt-BR"/>
-        </w:rPr>
-        <w:t>”,</w:t>
-      </w:r>
       <w:r>
         <w:rPr>
           <w:lang w:val="pt-BR"/>
         </w:rPr>
         <w:t xml:space="preserve"> </w:t>
       </w:r>
-      <w:r>
-        <w:rPr>
-          <w:lang w:val="pt-BR"/>
-        </w:rPr>
-        <w:t>precisamos ajustar o nosso número modificando-o</w:t>
-      </w:r>
-      <w:r>
-        <w:rPr>
-          <w:lang w:val="pt-BR"/>
-        </w:rPr>
-        <w:t>.</w:t>
-      </w:r>
-    </w:p>
-    <w:p>
-      <w:pPr>
-        <w:rPr>
-          <w:lang w:val="pt-BR"/>
-        </w:rPr>
-      </w:pPr>
-      <w:r>
-        <w:rPr>
-          <w:lang w:val="pt-BR"/>
-        </w:rPr>
-        <w:t xml:space="preserve">Exemplo em que há </w:t>
-      </w:r>
-      <w:proofErr w:type="spellStart"/>
-      <w:r>
-        <w:rPr>
-          <w:lang w:val="pt-BR"/>
-        </w:rPr>
-        <w:t>carry</w:t>
-      </w:r>
-      <w:proofErr w:type="spellEnd"/>
-      <w:r>
-        <w:rPr>
-          <w:lang w:val="pt-BR"/>
-        </w:rPr>
-        <w:t>:</w:t>
-      </w:r>
-      <w:r>
-        <w:rPr>
-          <w:lang w:val="pt-BR"/>
-        </w:rPr>
-        <w:t xml:space="preserve"> </w:t>
-      </w:r>
     </w:p>
     <w:p>
       <w:pPr>
@@ -2827,10 +2771,10 @@
           <w:lang w:val="pt-BR"/>
         </w:rPr>
         <w:drawing>
-          <wp:inline distT="0" distB="0" distL="0" distR="0" wp14:anchorId="49FCA0E1" wp14:editId="41DE23FA">
-            <wp:extent cx="3533775" cy="620388"/>
-            <wp:effectExtent l="0" t="0" r="0" b="8890"/>
-            <wp:docPr id="18" name="Imagem 18"/>
+          <wp:inline distT="0" distB="0" distL="0" distR="0" wp14:anchorId="1A2D5FC0" wp14:editId="5C85072D">
+            <wp:extent cx="3138985" cy="439342"/>
+            <wp:effectExtent l="0" t="0" r="4445" b="0"/>
+            <wp:docPr id="14" name="Imagem 14"/>
             <wp:cNvGraphicFramePr>
               <a:graphicFrameLocks xmlns:a="http://schemas.openxmlformats.org/drawingml/2006/main" noChangeAspect="1"/>
             </wp:cNvGraphicFramePr>
@@ -2838,7 +2782,7 @@
               <a:graphicData uri="http://schemas.openxmlformats.org/drawingml/2006/picture">
                 <pic:pic xmlns:pic="http://schemas.openxmlformats.org/drawingml/2006/picture">
                   <pic:nvPicPr>
-                    <pic:cNvPr id="0" name="Picture 17"/>
+                    <pic:cNvPr id="0" name="Picture 18"/>
                     <pic:cNvPicPr>
                       <a:picLocks noChangeAspect="1" noChangeArrowheads="1"/>
                     </pic:cNvPicPr>
@@ -2859,7 +2803,7 @@
                   <pic:spPr bwMode="auto">
                     <a:xfrm>
                       <a:off x="0" y="0"/>
-                      <a:ext cx="3591791" cy="630573"/>
+                      <a:ext cx="3384411" cy="473693"/>
                     </a:xfrm>
                     <a:prstGeom prst="rect">
                       <a:avLst/>
@@ -2910,14 +2854,14 @@
         <w:rPr>
           <w:lang w:val="pt-BR"/>
         </w:rPr>
-        <w:t xml:space="preserve"> i</w:t>
+        <w:t xml:space="preserve"> </w:t>
       </w:r>
       <w:proofErr w:type="spellStart"/>
       <w:r>
         <w:rPr>
           <w:lang w:val="pt-BR"/>
         </w:rPr>
-        <w:t>p-</w:t>
+        <w:t>ip-</w:t>
       </w:r>
       <w:proofErr w:type="gramStart"/>
       <w:r>
@@ -2944,13 +2888,25 @@
         <w:rPr>
           <w:lang w:val="pt-BR"/>
         </w:rPr>
-        <w:t>e a parte em vermelho</w:t>
-      </w:r>
-      <w:r>
-        <w:rPr>
-          <w:lang w:val="pt-BR"/>
-        </w:rPr>
-        <w:t xml:space="preserve"> </w:t>
+        <w:t xml:space="preserve">e </w:t>
+      </w:r>
+      <w:r>
+        <w:rPr>
+          <w:lang w:val="pt-BR"/>
+        </w:rPr>
+        <w:t>mandar para a ULA a</w:t>
+      </w:r>
+      <w:r>
+        <w:rPr>
+          <w:lang w:val="pt-BR"/>
+        </w:rPr>
+        <w:t xml:space="preserve"> parte </w:t>
+      </w:r>
+      <w:r>
+        <w:rPr>
+          <w:lang w:val="pt-BR"/>
+        </w:rPr>
+        <w:t xml:space="preserve">do </w:t>
       </w:r>
       <w:proofErr w:type="spellStart"/>
       <w:r>
@@ -2964,7 +2920,13 @@
         <w:rPr>
           <w:lang w:val="pt-BR"/>
         </w:rPr>
-        <w:t xml:space="preserve">-high </w:t>
+        <w:t>-high</w:t>
+      </w:r>
+      <w:r>
+        <w:rPr>
+          <w:lang w:val="pt-BR"/>
+        </w:rPr>
+        <w:t xml:space="preserve"> (em laranja)</w:t>
       </w:r>
     </w:p>
     <w:p>
@@ -3114,7 +3076,7 @@
                     </pic:cNvPicPr>
                   </pic:nvPicPr>
                   <pic:blipFill>
-                    <a:blip r:embed="rId13">
+                    <a:blip r:embed="rId14">
                       <a:extLst>
                         <a:ext uri="{28A0092B-C50C-407E-A947-70E740481C1C}">
                           <a14:useLocalDpi xmlns:a14="http://schemas.microsoft.com/office/drawing/2010/main" val="0"/>
@@ -3211,10 +3173,10 @@
           <w:lang w:val="pt-BR"/>
         </w:rPr>
         <w:drawing>
-          <wp:inline distT="0" distB="0" distL="0" distR="0" wp14:anchorId="317C8E36" wp14:editId="373C155D">
-            <wp:extent cx="5372100" cy="3270768"/>
-            <wp:effectExtent l="0" t="0" r="0" b="6350"/>
-            <wp:docPr id="33" name="Imagem 33"/>
+          <wp:inline distT="0" distB="0" distL="0" distR="0" wp14:anchorId="7DF89626" wp14:editId="7A4ABBE3">
+            <wp:extent cx="5889009" cy="3832889"/>
+            <wp:effectExtent l="0" t="0" r="0" b="0"/>
+            <wp:docPr id="8" name="Imagem 8"/>
             <wp:cNvGraphicFramePr>
               <a:graphicFrameLocks xmlns:a="http://schemas.openxmlformats.org/drawingml/2006/main" noChangeAspect="1"/>
             </wp:cNvGraphicFramePr>
@@ -3222,26 +3184,299 @@
               <a:graphicData uri="http://schemas.openxmlformats.org/drawingml/2006/picture">
                 <pic:pic xmlns:pic="http://schemas.openxmlformats.org/drawingml/2006/picture">
                   <pic:nvPicPr>
-                    <pic:cNvPr id="0" name="Picture 20"/>
+                    <pic:cNvPr id="0" name="Picture 6"/>
                     <pic:cNvPicPr>
                       <a:picLocks noChangeAspect="1" noChangeArrowheads="1"/>
                     </pic:cNvPicPr>
                   </pic:nvPicPr>
-                  <pic:blipFill rotWithShape="1">
-                    <a:blip r:embed="rId14" cstate="print">
+                  <pic:blipFill>
+                    <a:blip r:embed="rId12">
                       <a:extLst>
                         <a:ext uri="{28A0092B-C50C-407E-A947-70E740481C1C}">
                           <a14:useLocalDpi xmlns:a14="http://schemas.microsoft.com/office/drawing/2010/main" val="0"/>
                         </a:ext>
                       </a:extLst>
                     </a:blip>
-                    <a:srcRect t="6037"/>
+                    <a:srcRect/>
+                    <a:stretch>
+                      <a:fillRect/>
+                    </a:stretch>
+                  </pic:blipFill>
+                  <pic:spPr bwMode="auto">
+                    <a:xfrm>
+                      <a:off x="0" y="0"/>
+                      <a:ext cx="5889009" cy="3832889"/>
+                    </a:xfrm>
+                    <a:prstGeom prst="rect">
+                      <a:avLst/>
+                    </a:prstGeom>
+                    <a:noFill/>
+                    <a:ln>
+                      <a:noFill/>
+                    </a:ln>
+                  </pic:spPr>
+                </pic:pic>
+              </a:graphicData>
+            </a:graphic>
+          </wp:inline>
+        </w:drawing>
+      </w:r>
+    </w:p>
+    <w:p>
+      <w:pPr>
+        <w:rPr>
+          <w:b/>
+          <w:bCs/>
+          <w:lang w:val="pt-BR"/>
+        </w:rPr>
+      </w:pPr>
+      <w:r>
+        <w:rPr>
+          <w:b/>
+          <w:bCs/>
+          <w:lang w:val="pt-BR"/>
+        </w:rPr>
+        <w:lastRenderedPageBreak/>
+        <w:t xml:space="preserve">Primeiro </w:t>
+      </w:r>
+      <w:proofErr w:type="spellStart"/>
+      <w:r>
+        <w:rPr>
+          <w:b/>
+          <w:bCs/>
+          <w:lang w:val="pt-BR"/>
+        </w:rPr>
+        <w:t>clock</w:t>
+      </w:r>
+      <w:proofErr w:type="spellEnd"/>
+      <w:r>
+        <w:rPr>
+          <w:b/>
+          <w:bCs/>
+          <w:lang w:val="pt-BR"/>
+        </w:rPr>
+        <w:t xml:space="preserve"> extra</w:t>
+      </w:r>
+      <w:r>
+        <w:rPr>
+          <w:b/>
+          <w:bCs/>
+          <w:lang w:val="pt-BR"/>
+        </w:rPr>
+        <w:t xml:space="preserve"> (</w:t>
+      </w:r>
+      <w:proofErr w:type="spellStart"/>
+      <w:r>
+        <w:rPr>
+          <w:b/>
+          <w:bCs/>
+          <w:lang w:val="pt-BR"/>
+        </w:rPr>
+        <w:t>clock</w:t>
+      </w:r>
+      <w:proofErr w:type="spellEnd"/>
+      <w:r>
+        <w:rPr>
+          <w:b/>
+          <w:bCs/>
+          <w:lang w:val="pt-BR"/>
+        </w:rPr>
+        <w:t xml:space="preserve"> 11)</w:t>
+      </w:r>
+      <w:r>
+        <w:rPr>
+          <w:b/>
+          <w:bCs/>
+          <w:lang w:val="pt-BR"/>
+        </w:rPr>
+        <w:t>:</w:t>
+      </w:r>
+    </w:p>
+    <w:p>
+      <w:pPr>
+        <w:rPr>
+          <w:lang w:val="pt-BR"/>
+        </w:rPr>
+      </w:pPr>
+      <w:r>
+        <w:rPr>
+          <w:lang w:val="pt-BR"/>
+        </w:rPr>
+        <w:t xml:space="preserve">- é preciso somar +1 na parte sublinhada de </w:t>
+      </w:r>
+      <w:proofErr w:type="gramStart"/>
+      <w:r>
+        <w:rPr>
+          <w:lang w:val="pt-BR"/>
+        </w:rPr>
+        <w:t>laranja(</w:t>
+      </w:r>
+      <w:proofErr w:type="gramEnd"/>
+      <w:r>
+        <w:rPr>
+          <w:lang w:val="pt-BR"/>
+        </w:rPr>
+        <w:t xml:space="preserve">por conta do </w:t>
+      </w:r>
+      <w:proofErr w:type="spellStart"/>
+      <w:r>
+        <w:rPr>
+          <w:lang w:val="pt-BR"/>
+        </w:rPr>
+        <w:t>carry</w:t>
+      </w:r>
+      <w:proofErr w:type="spellEnd"/>
+      <w:r>
+        <w:rPr>
+          <w:lang w:val="pt-BR"/>
+        </w:rPr>
+        <w:t>), então enviamos essa parte</w:t>
+      </w:r>
+      <w:r>
+        <w:rPr>
+          <w:lang w:val="pt-BR"/>
+        </w:rPr>
+        <w:t xml:space="preserve"> laranja</w:t>
+      </w:r>
+      <w:r>
+        <w:rPr>
+          <w:lang w:val="pt-BR"/>
+        </w:rPr>
+        <w:t xml:space="preserve"> do </w:t>
+      </w:r>
+      <w:proofErr w:type="spellStart"/>
+      <w:r>
+        <w:rPr>
+          <w:lang w:val="pt-BR"/>
+        </w:rPr>
+        <w:t>ip</w:t>
+      </w:r>
+      <w:proofErr w:type="spellEnd"/>
+      <w:r>
+        <w:rPr>
+          <w:lang w:val="pt-BR"/>
+        </w:rPr>
+        <w:t xml:space="preserve"> high</w:t>
+      </w:r>
+      <w:r>
+        <w:rPr>
+          <w:lang w:val="pt-BR"/>
+        </w:rPr>
+        <w:t xml:space="preserve"> para a ULA</w:t>
+      </w:r>
+    </w:p>
+    <w:p>
+      <w:pPr>
+        <w:rPr>
+          <w:lang w:val="pt-BR"/>
+        </w:rPr>
+      </w:pPr>
+      <w:r>
+        <w:rPr>
+          <w:noProof/>
+          <w:lang w:val="pt-BR"/>
+        </w:rPr>
+        <w:drawing>
+          <wp:inline distT="0" distB="0" distL="0" distR="0" wp14:anchorId="002425A7" wp14:editId="5E58D69E">
+            <wp:extent cx="2756848" cy="385857"/>
+            <wp:effectExtent l="0" t="0" r="5715" b="0"/>
+            <wp:docPr id="23" name="Imagem 23"/>
+            <wp:cNvGraphicFramePr>
+              <a:graphicFrameLocks xmlns:a="http://schemas.openxmlformats.org/drawingml/2006/main" noChangeAspect="1"/>
+            </wp:cNvGraphicFramePr>
+            <a:graphic xmlns:a="http://schemas.openxmlformats.org/drawingml/2006/main">
+              <a:graphicData uri="http://schemas.openxmlformats.org/drawingml/2006/picture">
+                <pic:pic xmlns:pic="http://schemas.openxmlformats.org/drawingml/2006/picture">
+                  <pic:nvPicPr>
+                    <pic:cNvPr id="0" name="Picture 18"/>
+                    <pic:cNvPicPr>
+                      <a:picLocks noChangeAspect="1" noChangeArrowheads="1"/>
+                    </pic:cNvPicPr>
+                  </pic:nvPicPr>
+                  <pic:blipFill>
+                    <a:blip r:embed="rId13">
+                      <a:extLst>
+                        <a:ext uri="{28A0092B-C50C-407E-A947-70E740481C1C}">
+                          <a14:useLocalDpi xmlns:a14="http://schemas.microsoft.com/office/drawing/2010/main" val="0"/>
+                        </a:ext>
+                      </a:extLst>
+                    </a:blip>
+                    <a:srcRect/>
+                    <a:stretch>
+                      <a:fillRect/>
+                    </a:stretch>
+                  </pic:blipFill>
+                  <pic:spPr bwMode="auto">
+                    <a:xfrm>
+                      <a:off x="0" y="0"/>
+                      <a:ext cx="2980303" cy="417132"/>
+                    </a:xfrm>
+                    <a:prstGeom prst="rect">
+                      <a:avLst/>
+                    </a:prstGeom>
+                    <a:noFill/>
+                    <a:ln>
+                      <a:noFill/>
+                    </a:ln>
+                  </pic:spPr>
+                </pic:pic>
+              </a:graphicData>
+            </a:graphic>
+          </wp:inline>
+        </w:drawing>
+      </w:r>
+    </w:p>
+    <w:p>
+      <w:pPr>
+        <w:rPr>
+          <w:lang w:val="pt-BR"/>
+        </w:rPr>
+      </w:pPr>
+      <w:r>
+        <w:rPr>
+          <w:noProof/>
+          <w:lang w:val="pt-BR"/>
+        </w:rPr>
+        <w:drawing>
+          <wp:anchor distT="0" distB="0" distL="114300" distR="114300" simplePos="0" relativeHeight="251668480" behindDoc="0" locked="0" layoutInCell="1" allowOverlap="1" wp14:anchorId="6837681A" wp14:editId="011C80D7">
+            <wp:simplePos x="0" y="0"/>
+            <wp:positionH relativeFrom="margin">
+              <wp:posOffset>-70485</wp:posOffset>
+            </wp:positionH>
+            <wp:positionV relativeFrom="paragraph">
+              <wp:posOffset>300990</wp:posOffset>
+            </wp:positionV>
+            <wp:extent cx="4565015" cy="2146300"/>
+            <wp:effectExtent l="0" t="0" r="6985" b="6350"/>
+            <wp:wrapSquare wrapText="bothSides"/>
+            <wp:docPr id="10" name="Imagem 10"/>
+            <wp:cNvGraphicFramePr>
+              <a:graphicFrameLocks xmlns:a="http://schemas.openxmlformats.org/drawingml/2006/main" noChangeAspect="1"/>
+            </wp:cNvGraphicFramePr>
+            <a:graphic xmlns:a="http://schemas.openxmlformats.org/drawingml/2006/main">
+              <a:graphicData uri="http://schemas.openxmlformats.org/drawingml/2006/picture">
+                <pic:pic xmlns:pic="http://schemas.openxmlformats.org/drawingml/2006/picture">
+                  <pic:nvPicPr>
+                    <pic:cNvPr id="0" name="Picture 4"/>
+                    <pic:cNvPicPr>
+                      <a:picLocks noChangeAspect="1" noChangeArrowheads="1"/>
+                    </pic:cNvPicPr>
+                  </pic:nvPicPr>
+                  <pic:blipFill rotWithShape="1">
+                    <a:blip r:embed="rId15" cstate="print">
+                      <a:extLst>
+                        <a:ext uri="{28A0092B-C50C-407E-A947-70E740481C1C}">
+                          <a14:useLocalDpi xmlns:a14="http://schemas.microsoft.com/office/drawing/2010/main" val="0"/>
+                        </a:ext>
+                      </a:extLst>
+                    </a:blip>
+                    <a:srcRect l="5881"/>
                     <a:stretch/>
                   </pic:blipFill>
                   <pic:spPr bwMode="auto">
                     <a:xfrm>
                       <a:off x="0" y="0"/>
-                      <a:ext cx="5399175" cy="3287253"/>
+                      <a:ext cx="4565015" cy="2146300"/>
                     </a:xfrm>
                     <a:prstGeom prst="rect">
                       <a:avLst/>
@@ -3259,40 +3494,130 @@
                 </pic:pic>
               </a:graphicData>
             </a:graphic>
-          </wp:inline>
+            <wp14:sizeRelH relativeFrom="margin">
+              <wp14:pctWidth>0</wp14:pctWidth>
+            </wp14:sizeRelH>
+            <wp14:sizeRelV relativeFrom="margin">
+              <wp14:pctHeight>0</wp14:pctHeight>
+            </wp14:sizeRelV>
+          </wp:anchor>
         </w:drawing>
       </w:r>
-    </w:p>
-    <w:p>
-      <w:pPr>
-        <w:rPr>
-          <w:lang w:val="pt-BR"/>
-        </w:rPr>
-      </w:pPr>
-    </w:p>
-    <w:p>
-      <w:pPr>
-        <w:rPr>
-          <w:lang w:val="pt-BR"/>
-        </w:rPr>
-      </w:pPr>
-    </w:p>
-    <w:p>
-      <w:pPr>
-        <w:rPr>
-          <w:b/>
-          <w:bCs/>
-          <w:lang w:val="pt-BR"/>
-        </w:rPr>
-      </w:pPr>
-      <w:r>
-        <w:rPr>
-          <w:b/>
-          <w:bCs/>
-          <w:lang w:val="pt-BR"/>
-        </w:rPr>
-        <w:lastRenderedPageBreak/>
-        <w:t xml:space="preserve">Primeiro </w:t>
+      <w:r>
+        <w:rPr>
+          <w:lang w:val="pt-BR"/>
+        </w:rPr>
+        <w:t xml:space="preserve">IP high ----(barramento de </w:t>
+      </w:r>
+      <w:proofErr w:type="gramStart"/>
+      <w:r>
+        <w:rPr>
+          <w:lang w:val="pt-BR"/>
+        </w:rPr>
+        <w:t>dados)----</w:t>
+      </w:r>
+      <w:proofErr w:type="gramEnd"/>
+      <w:r>
+        <w:rPr>
+          <w:lang w:val="pt-BR"/>
+        </w:rPr>
+        <w:t xml:space="preserve">&gt; ULA </w:t>
+      </w:r>
+    </w:p>
+    <w:p>
+      <w:pPr>
+        <w:rPr>
+          <w:lang w:val="pt-BR"/>
+        </w:rPr>
+      </w:pPr>
+    </w:p>
+    <w:p>
+      <w:pPr>
+        <w:rPr>
+          <w:b/>
+          <w:bCs/>
+          <w:lang w:val="pt-BR"/>
+        </w:rPr>
+      </w:pPr>
+    </w:p>
+    <w:p>
+      <w:pPr>
+        <w:rPr>
+          <w:b/>
+          <w:bCs/>
+          <w:lang w:val="pt-BR"/>
+        </w:rPr>
+      </w:pPr>
+    </w:p>
+    <w:p>
+      <w:pPr>
+        <w:rPr>
+          <w:b/>
+          <w:bCs/>
+          <w:lang w:val="pt-BR"/>
+        </w:rPr>
+      </w:pPr>
+    </w:p>
+    <w:p>
+      <w:pPr>
+        <w:rPr>
+          <w:b/>
+          <w:bCs/>
+          <w:lang w:val="pt-BR"/>
+        </w:rPr>
+      </w:pPr>
+    </w:p>
+    <w:p>
+      <w:pPr>
+        <w:rPr>
+          <w:b/>
+          <w:bCs/>
+          <w:lang w:val="pt-BR"/>
+        </w:rPr>
+      </w:pPr>
+    </w:p>
+    <w:p>
+      <w:pPr>
+        <w:rPr>
+          <w:b/>
+          <w:bCs/>
+          <w:lang w:val="pt-BR"/>
+        </w:rPr>
+      </w:pPr>
+    </w:p>
+    <w:p>
+      <w:pPr>
+        <w:rPr>
+          <w:b/>
+          <w:bCs/>
+          <w:lang w:val="pt-BR"/>
+        </w:rPr>
+      </w:pPr>
+    </w:p>
+    <w:p>
+      <w:pPr>
+        <w:rPr>
+          <w:b/>
+          <w:bCs/>
+          <w:lang w:val="pt-BR"/>
+        </w:rPr>
+      </w:pPr>
+    </w:p>
+    <w:p>
+      <w:pPr>
+        <w:rPr>
+          <w:b/>
+          <w:bCs/>
+          <w:lang w:val="pt-BR"/>
+        </w:rPr>
+      </w:pPr>
+      <w:r>
+        <w:rPr>
+          <w:b/>
+          <w:bCs/>
+          <w:lang w:val="pt-BR"/>
+        </w:rPr>
+        <w:t xml:space="preserve">segundo </w:t>
       </w:r>
       <w:proofErr w:type="spellStart"/>
       <w:r>
@@ -3310,17 +3635,27 @@
           <w:bCs/>
           <w:lang w:val="pt-BR"/>
         </w:rPr>
-        <w:t xml:space="preserve"> extra</w:t>
-      </w:r>
-      <w:r>
-        <w:rPr>
-          <w:b/>
-          <w:bCs/>
-          <w:lang w:val="pt-BR"/>
-        </w:rPr>
-        <w:t xml:space="preserve"> (</w:t>
+        <w:t xml:space="preserve"> </w:t>
+      </w:r>
+      <w:proofErr w:type="gramStart"/>
+      <w:r>
+        <w:rPr>
+          <w:b/>
+          <w:bCs/>
+          <w:lang w:val="pt-BR"/>
+        </w:rPr>
+        <w:t>extra</w:t>
+      </w:r>
+      <w:r>
+        <w:rPr>
+          <w:b/>
+          <w:bCs/>
+          <w:lang w:val="pt-BR"/>
+        </w:rPr>
+        <w:t>(</w:t>
       </w:r>
       <w:proofErr w:type="spellStart"/>
+      <w:proofErr w:type="gramEnd"/>
       <w:r>
         <w:rPr>
           <w:b/>
@@ -3336,88 +3671,56 @@
           <w:bCs/>
           <w:lang w:val="pt-BR"/>
         </w:rPr>
-        <w:t xml:space="preserve"> 11)</w:t>
-      </w:r>
-      <w:r>
-        <w:rPr>
-          <w:b/>
-          <w:bCs/>
-          <w:lang w:val="pt-BR"/>
-        </w:rPr>
-        <w:t>:</w:t>
-      </w:r>
-    </w:p>
-    <w:p>
-      <w:pPr>
-        <w:rPr>
-          <w:lang w:val="pt-BR"/>
-        </w:rPr>
-      </w:pPr>
-      <w:r>
-        <w:rPr>
-          <w:lang w:val="pt-BR"/>
-        </w:rPr>
-        <w:t xml:space="preserve">- é preciso somar +1 na parte sublinhada de </w:t>
-      </w:r>
-      <w:proofErr w:type="gramStart"/>
-      <w:r>
-        <w:rPr>
-          <w:lang w:val="pt-BR"/>
-        </w:rPr>
-        <w:t>laranja(</w:t>
-      </w:r>
-      <w:proofErr w:type="gramEnd"/>
-      <w:r>
-        <w:rPr>
-          <w:lang w:val="pt-BR"/>
-        </w:rPr>
-        <w:t xml:space="preserve">por conta do </w:t>
-      </w:r>
-      <w:proofErr w:type="spellStart"/>
-      <w:r>
-        <w:rPr>
-          <w:lang w:val="pt-BR"/>
-        </w:rPr>
-        <w:t>carry</w:t>
-      </w:r>
-      <w:proofErr w:type="spellEnd"/>
-      <w:r>
-        <w:rPr>
-          <w:lang w:val="pt-BR"/>
-        </w:rPr>
-        <w:t>), então enviamos essa parte</w:t>
-      </w:r>
-      <w:r>
-        <w:rPr>
-          <w:lang w:val="pt-BR"/>
-        </w:rPr>
-        <w:t xml:space="preserve"> laranja</w:t>
-      </w:r>
-      <w:r>
-        <w:rPr>
-          <w:lang w:val="pt-BR"/>
-        </w:rPr>
-        <w:t xml:space="preserve"> do </w:t>
-      </w:r>
-      <w:proofErr w:type="spellStart"/>
-      <w:r>
-        <w:rPr>
-          <w:lang w:val="pt-BR"/>
-        </w:rPr>
-        <w:t>ip</w:t>
-      </w:r>
-      <w:proofErr w:type="spellEnd"/>
-      <w:r>
-        <w:rPr>
-          <w:lang w:val="pt-BR"/>
-        </w:rPr>
-        <w:t xml:space="preserve"> high</w:t>
-      </w:r>
-      <w:r>
-        <w:rPr>
-          <w:lang w:val="pt-BR"/>
-        </w:rPr>
-        <w:t xml:space="preserve"> para a ULA</w:t>
+        <w:t xml:space="preserve"> 12):</w:t>
+      </w:r>
+    </w:p>
+    <w:p>
+      <w:pPr>
+        <w:rPr>
+          <w:lang w:val="pt-BR"/>
+        </w:rPr>
+      </w:pPr>
+      <w:r>
+        <w:rPr>
+          <w:lang w:val="pt-BR"/>
+        </w:rPr>
+        <w:t xml:space="preserve">- </w:t>
+      </w:r>
+      <w:r>
+        <w:rPr>
+          <w:lang w:val="pt-BR"/>
+        </w:rPr>
+        <w:t>Após a soma de +1 feita pela ULA</w:t>
+      </w:r>
+      <w:r>
+        <w:rPr>
+          <w:lang w:val="pt-BR"/>
+        </w:rPr>
+        <w:t>, enviamos o “</w:t>
+      </w:r>
+      <w:r>
+        <w:rPr>
+          <w:lang w:val="pt-BR"/>
+        </w:rPr>
+        <w:t>0x</w:t>
+      </w:r>
+      <w:r>
+        <w:rPr>
+          <w:lang w:val="pt-BR"/>
+        </w:rPr>
+        <w:t>0</w:t>
+      </w:r>
+      <w:r>
+        <w:rPr>
+          <w:lang w:val="pt-BR"/>
+        </w:rPr>
+        <w:t>1</w:t>
+      </w:r>
+      <w:r>
+        <w:rPr>
+          <w:lang w:val="pt-BR"/>
+        </w:rPr>
+        <w:t xml:space="preserve">” sublinhado em vermelho de volta para o IP-high </w:t>
       </w:r>
     </w:p>
     <w:p>
@@ -3432,10 +3735,10 @@
           <w:lang w:val="pt-BR"/>
         </w:rPr>
         <w:drawing>
-          <wp:inline distT="0" distB="0" distL="0" distR="0" wp14:anchorId="002425A7" wp14:editId="67E9FB71">
-            <wp:extent cx="3057525" cy="427941"/>
-            <wp:effectExtent l="0" t="0" r="0" b="0"/>
-            <wp:docPr id="23" name="Imagem 23"/>
+          <wp:inline distT="0" distB="0" distL="0" distR="0" wp14:anchorId="5ED02ADB" wp14:editId="2232B545">
+            <wp:extent cx="2606723" cy="364845"/>
+            <wp:effectExtent l="0" t="0" r="3175" b="0"/>
+            <wp:docPr id="29" name="Imagem 29"/>
             <wp:cNvGraphicFramePr>
               <a:graphicFrameLocks xmlns:a="http://schemas.openxmlformats.org/drawingml/2006/main" noChangeAspect="1"/>
             </wp:cNvGraphicFramePr>
@@ -3449,7 +3752,7 @@
                     </pic:cNvPicPr>
                   </pic:nvPicPr>
                   <pic:blipFill>
-                    <a:blip r:embed="rId15">
+                    <a:blip r:embed="rId13">
                       <a:extLst>
                         <a:ext uri="{28A0092B-C50C-407E-A947-70E740481C1C}">
                           <a14:useLocalDpi xmlns:a14="http://schemas.microsoft.com/office/drawing/2010/main" val="0"/>
@@ -3464,7 +3767,7 @@
                   <pic:spPr bwMode="auto">
                     <a:xfrm>
                       <a:off x="0" y="0"/>
-                      <a:ext cx="3122359" cy="437015"/>
+                      <a:ext cx="2725913" cy="381527"/>
                     </a:xfrm>
                     <a:prstGeom prst="rect">
                       <a:avLst/>
@@ -3491,21 +3794,25 @@
         <w:rPr>
           <w:lang w:val="pt-BR"/>
         </w:rPr>
-        <w:t xml:space="preserve">IP high ----(barramento de </w:t>
-      </w:r>
-      <w:proofErr w:type="gramStart"/>
-      <w:r>
-        <w:rPr>
-          <w:lang w:val="pt-BR"/>
-        </w:rPr>
-        <w:t>dados)----</w:t>
-      </w:r>
-      <w:proofErr w:type="gramEnd"/>
-      <w:r>
-        <w:rPr>
-          <w:lang w:val="pt-BR"/>
-        </w:rPr>
-        <w:t xml:space="preserve">&gt; ULA </w:t>
+        <w:t xml:space="preserve">Saída da </w:t>
+      </w:r>
+      <w:r>
+        <w:rPr>
+          <w:lang w:val="pt-BR"/>
+        </w:rPr>
+        <w:t>ULA ------(barramento de dados)</w:t>
+      </w:r>
+      <w:r>
+        <w:rPr>
+          <w:lang w:val="pt-BR"/>
+        </w:rPr>
+        <w:t xml:space="preserve"> </w:t>
+      </w:r>
+      <w:r>
+        <w:rPr>
+          <w:lang w:val="pt-BR"/>
+        </w:rPr>
+        <w:t>-----&gt; IP high</w:t>
       </w:r>
     </w:p>
     <w:p>
@@ -3520,10 +3827,10 @@
           <w:lang w:val="pt-BR"/>
         </w:rPr>
         <w:drawing>
-          <wp:inline distT="0" distB="0" distL="0" distR="0" wp14:anchorId="720EB72D" wp14:editId="78760F15">
-            <wp:extent cx="5600700" cy="3733800"/>
-            <wp:effectExtent l="0" t="0" r="0" b="0"/>
-            <wp:docPr id="35" name="Imagem 35"/>
+          <wp:inline distT="0" distB="0" distL="0" distR="0" wp14:anchorId="57B67B0F" wp14:editId="112660D0">
+            <wp:extent cx="4005618" cy="2607064"/>
+            <wp:effectExtent l="0" t="0" r="0" b="3175"/>
+            <wp:docPr id="11" name="Imagem 11"/>
             <wp:cNvGraphicFramePr>
               <a:graphicFrameLocks xmlns:a="http://schemas.openxmlformats.org/drawingml/2006/main" noChangeAspect="1"/>
             </wp:cNvGraphicFramePr>
@@ -3531,7 +3838,7 @@
               <a:graphicData uri="http://schemas.openxmlformats.org/drawingml/2006/picture">
                 <pic:pic xmlns:pic="http://schemas.openxmlformats.org/drawingml/2006/picture">
                   <pic:nvPicPr>
-                    <pic:cNvPr id="0" name="Picture 22"/>
+                    <pic:cNvPr id="0" name="Picture 6"/>
                     <pic:cNvPicPr>
                       <a:picLocks noChangeAspect="1" noChangeArrowheads="1"/>
                     </pic:cNvPicPr>
@@ -3552,7 +3859,7 @@
                   <pic:spPr bwMode="auto">
                     <a:xfrm>
                       <a:off x="0" y="0"/>
-                      <a:ext cx="5600700" cy="3733800"/>
+                      <a:ext cx="4014356" cy="2612751"/>
                     </a:xfrm>
                     <a:prstGeom prst="rect">
                       <a:avLst/>
@@ -3577,96 +3884,6 @@
           <w:lang w:val="pt-BR"/>
         </w:rPr>
       </w:pPr>
-    </w:p>
-    <w:p>
-      <w:pPr>
-        <w:rPr>
-          <w:b/>
-          <w:bCs/>
-          <w:lang w:val="pt-BR"/>
-        </w:rPr>
-      </w:pPr>
-    </w:p>
-    <w:p>
-      <w:pPr>
-        <w:rPr>
-          <w:b/>
-          <w:bCs/>
-          <w:lang w:val="pt-BR"/>
-        </w:rPr>
-      </w:pPr>
-    </w:p>
-    <w:p>
-      <w:pPr>
-        <w:rPr>
-          <w:b/>
-          <w:bCs/>
-          <w:lang w:val="pt-BR"/>
-        </w:rPr>
-      </w:pPr>
-    </w:p>
-    <w:p>
-      <w:pPr>
-        <w:rPr>
-          <w:b/>
-          <w:bCs/>
-          <w:lang w:val="pt-BR"/>
-        </w:rPr>
-      </w:pPr>
-    </w:p>
-    <w:p>
-      <w:pPr>
-        <w:rPr>
-          <w:b/>
-          <w:bCs/>
-          <w:lang w:val="pt-BR"/>
-        </w:rPr>
-      </w:pPr>
-    </w:p>
-    <w:p>
-      <w:pPr>
-        <w:rPr>
-          <w:b/>
-          <w:bCs/>
-          <w:lang w:val="pt-BR"/>
-        </w:rPr>
-      </w:pPr>
-    </w:p>
-    <w:p>
-      <w:pPr>
-        <w:rPr>
-          <w:b/>
-          <w:bCs/>
-          <w:lang w:val="pt-BR"/>
-        </w:rPr>
-      </w:pPr>
-    </w:p>
-    <w:p>
-      <w:pPr>
-        <w:rPr>
-          <w:b/>
-          <w:bCs/>
-          <w:lang w:val="pt-BR"/>
-        </w:rPr>
-      </w:pPr>
-    </w:p>
-    <w:p>
-      <w:pPr>
-        <w:rPr>
-          <w:b/>
-          <w:bCs/>
-          <w:lang w:val="pt-BR"/>
-        </w:rPr>
-      </w:pPr>
-    </w:p>
-    <w:p>
-      <w:pPr>
-        <w:rPr>
-          <w:b/>
-          <w:bCs/>
-          <w:lang w:val="pt-BR"/>
-        </w:rPr>
-      </w:pPr>
       <w:r>
         <w:rPr>
           <w:b/>
@@ -3674,13 +3891,24 @@
           <w:lang w:val="pt-BR"/>
         </w:rPr>
         <w:lastRenderedPageBreak/>
-        <w:t xml:space="preserve">segundo </w:t>
+        <w:t>Optimização do circuito:</w:t>
+      </w:r>
+    </w:p>
+    <w:p>
+      <w:pPr>
+        <w:rPr>
+          <w:lang w:val="pt-BR"/>
+        </w:rPr>
+      </w:pPr>
+      <w:r>
+        <w:rPr>
+          <w:lang w:val="pt-BR"/>
+        </w:rPr>
+        <w:t>Durante o (</w:t>
       </w:r>
       <w:proofErr w:type="spellStart"/>
       <w:r>
         <w:rPr>
-          <w:b/>
-          <w:bCs/>
           <w:lang w:val="pt-BR"/>
         </w:rPr>
         <w:t>clock</w:t>
@@ -3688,84 +3916,213 @@
       <w:proofErr w:type="spellEnd"/>
       <w:r>
         <w:rPr>
-          <w:b/>
-          <w:bCs/>
-          <w:lang w:val="pt-BR"/>
-        </w:rPr>
-        <w:t xml:space="preserve"> </w:t>
+          <w:lang w:val="pt-BR"/>
+        </w:rPr>
+        <w:t xml:space="preserve"> 3), foi dito que houve uma pausa</w:t>
+      </w:r>
+      <w:r>
+        <w:rPr>
+          <w:lang w:val="pt-BR"/>
+        </w:rPr>
+        <w:t>. Podemos aproveitar esse momento de desuso do nosso circuito para realizar tarefas e otimizar o sistema</w:t>
+      </w:r>
+      <w:r>
+        <w:rPr>
+          <w:lang w:val="pt-BR"/>
+        </w:rPr>
+        <w:t>.</w:t>
+      </w:r>
+    </w:p>
+    <w:p>
+      <w:pPr>
+        <w:rPr>
+          <w:lang w:val="pt-BR"/>
+        </w:rPr>
+      </w:pPr>
+      <w:r>
+        <w:rPr>
+          <w:lang w:val="pt-BR"/>
+        </w:rPr>
+        <w:t xml:space="preserve">No </w:t>
+      </w:r>
+      <w:proofErr w:type="spellStart"/>
+      <w:r>
+        <w:rPr>
+          <w:lang w:val="pt-BR"/>
+        </w:rPr>
+        <w:t>clock</w:t>
+      </w:r>
+      <w:proofErr w:type="spellEnd"/>
+      <w:r>
+        <w:rPr>
+          <w:lang w:val="pt-BR"/>
+        </w:rPr>
+        <w:t xml:space="preserve"> 3</w:t>
+      </w:r>
+      <w:r>
+        <w:rPr>
+          <w:lang w:val="pt-BR"/>
+        </w:rPr>
+        <w:t xml:space="preserve"> podemos </w:t>
+      </w:r>
+      <w:r>
+        <w:rPr>
+          <w:lang w:val="pt-BR"/>
+        </w:rPr>
+        <w:t>faze</w:t>
+      </w:r>
+      <w:r>
+        <w:rPr>
+          <w:lang w:val="pt-BR"/>
+        </w:rPr>
+        <w:t>r</w:t>
+      </w:r>
+      <w:r>
+        <w:rPr>
+          <w:lang w:val="pt-BR"/>
+        </w:rPr>
+        <w:t xml:space="preserve"> as operações do </w:t>
+      </w:r>
+      <w:proofErr w:type="spellStart"/>
+      <w:r>
+        <w:rPr>
+          <w:lang w:val="pt-BR"/>
+        </w:rPr>
+        <w:t>clock</w:t>
+      </w:r>
+      <w:proofErr w:type="spellEnd"/>
+      <w:r>
+        <w:rPr>
+          <w:lang w:val="pt-BR"/>
+        </w:rPr>
+        <w:t xml:space="preserve"> 9, e quando chegar a fez de realizarmos o </w:t>
+      </w:r>
+      <w:proofErr w:type="spellStart"/>
+      <w:r>
+        <w:rPr>
+          <w:lang w:val="pt-BR"/>
+        </w:rPr>
+        <w:t>clock</w:t>
+      </w:r>
+      <w:proofErr w:type="spellEnd"/>
+      <w:r>
+        <w:rPr>
+          <w:lang w:val="pt-BR"/>
+        </w:rPr>
+        <w:t xml:space="preserve"> 9, essa tarefa já vai ter sido feita anteriormente.</w:t>
+      </w:r>
+    </w:p>
+    <w:p>
+      <w:pPr>
+        <w:rPr>
+          <w:lang w:val="pt-BR"/>
+        </w:rPr>
+      </w:pPr>
+    </w:p>
+    <w:p>
+      <w:pPr>
+        <w:rPr>
+          <w:b/>
+          <w:bCs/>
+          <w:lang w:val="pt-BR"/>
+        </w:rPr>
+      </w:pPr>
+      <w:proofErr w:type="spellStart"/>
+      <w:r>
+        <w:rPr>
+          <w:b/>
+          <w:bCs/>
+          <w:lang w:val="pt-BR"/>
+        </w:rPr>
+        <w:t>Clock</w:t>
+      </w:r>
+      <w:proofErr w:type="spellEnd"/>
+      <w:r>
+        <w:rPr>
+          <w:b/>
+          <w:bCs/>
+          <w:lang w:val="pt-BR"/>
+        </w:rPr>
+        <w:t xml:space="preserve"> 9</w:t>
+      </w:r>
+    </w:p>
+    <w:p>
+      <w:pPr>
+        <w:rPr>
+          <w:lang w:val="pt-BR"/>
+        </w:rPr>
+      </w:pPr>
+      <w:r>
+        <w:rPr>
+          <w:lang w:val="pt-BR"/>
+        </w:rPr>
+        <w:t>Barramento de dados aceita 8 bits</w:t>
+      </w:r>
+    </w:p>
+    <w:p>
+      <w:pPr>
+        <w:rPr>
+          <w:lang w:val="pt-BR"/>
+        </w:rPr>
+      </w:pPr>
+      <w:r>
+        <w:rPr>
+          <w:lang w:val="pt-BR"/>
+        </w:rPr>
+        <w:t xml:space="preserve">IP </w:t>
+      </w:r>
+      <w:proofErr w:type="spellStart"/>
+      <w:r>
+        <w:rPr>
+          <w:lang w:val="pt-BR"/>
+        </w:rPr>
+        <w:t>low</w:t>
+      </w:r>
+      <w:proofErr w:type="spellEnd"/>
+      <w:r>
+        <w:rPr>
+          <w:lang w:val="pt-BR"/>
+        </w:rPr>
+        <w:t xml:space="preserve"> -----(barramento de </w:t>
       </w:r>
       <w:proofErr w:type="gramStart"/>
       <w:r>
         <w:rPr>
-          <w:b/>
-          <w:bCs/>
-          <w:lang w:val="pt-BR"/>
-        </w:rPr>
-        <w:t>extra</w:t>
-      </w:r>
-      <w:r>
-        <w:rPr>
-          <w:b/>
-          <w:bCs/>
-          <w:lang w:val="pt-BR"/>
-        </w:rPr>
-        <w:t>(</w:t>
-      </w:r>
-      <w:proofErr w:type="spellStart"/>
+          <w:lang w:val="pt-BR"/>
+        </w:rPr>
+        <w:t>dados)-----</w:t>
+      </w:r>
       <w:proofErr w:type="gramEnd"/>
       <w:r>
         <w:rPr>
-          <w:b/>
-          <w:bCs/>
-          <w:lang w:val="pt-BR"/>
-        </w:rPr>
-        <w:t>clock</w:t>
-      </w:r>
-      <w:proofErr w:type="spellEnd"/>
-      <w:r>
-        <w:rPr>
-          <w:b/>
-          <w:bCs/>
-          <w:lang w:val="pt-BR"/>
-        </w:rPr>
-        <w:t xml:space="preserve"> 12):</w:t>
-      </w:r>
-    </w:p>
-    <w:p>
-      <w:pPr>
-        <w:rPr>
-          <w:lang w:val="pt-BR"/>
-        </w:rPr>
-      </w:pPr>
-      <w:r>
-        <w:rPr>
-          <w:lang w:val="pt-BR"/>
-        </w:rPr>
-        <w:t xml:space="preserve">- </w:t>
-      </w:r>
-      <w:r>
-        <w:rPr>
-          <w:lang w:val="pt-BR"/>
-        </w:rPr>
-        <w:t>Após a soma de +1 feita pela ULA</w:t>
-      </w:r>
-      <w:r>
-        <w:rPr>
-          <w:lang w:val="pt-BR"/>
-        </w:rPr>
-        <w:t>, enviamos o “</w:t>
-      </w:r>
-      <w:r>
-        <w:rPr>
-          <w:lang w:val="pt-BR"/>
-        </w:rPr>
-        <w:t>0x</w:t>
-      </w:r>
-      <w:r>
-        <w:rPr>
-          <w:lang w:val="pt-BR"/>
-        </w:rPr>
-        <w:t xml:space="preserve">00” sublinhado em vermelho de volta para o IP-high </w:t>
+          <w:lang w:val="pt-BR"/>
+        </w:rPr>
+        <w:t xml:space="preserve">&gt; t1 </w:t>
+      </w:r>
+    </w:p>
+    <w:p>
+      <w:pPr>
+        <w:rPr>
+          <w:lang w:val="pt-BR"/>
+        </w:rPr>
+      </w:pPr>
+      <w:r>
+        <w:rPr>
+          <w:lang w:val="pt-BR"/>
+        </w:rPr>
+        <w:t xml:space="preserve">Para o t1 carregamos os bits menos significativos de </w:t>
+      </w:r>
+      <w:r>
+        <w:rPr>
+          <w:lang w:val="pt-BR"/>
+        </w:rPr>
+        <w:t>0x0053</w:t>
+      </w:r>
+      <w:r>
+        <w:rPr>
+          <w:lang w:val="pt-BR"/>
+        </w:rPr>
+        <w:t>, ou seja, carregamos o “0x53”</w:t>
       </w:r>
     </w:p>
     <w:p>
@@ -3780,10 +4137,18 @@
           <w:lang w:val="pt-BR"/>
         </w:rPr>
         <w:drawing>
-          <wp:inline distT="0" distB="0" distL="0" distR="0" wp14:anchorId="5ED02ADB" wp14:editId="0B2BB862">
-            <wp:extent cx="3429000" cy="479934"/>
-            <wp:effectExtent l="0" t="0" r="0" b="0"/>
-            <wp:docPr id="29" name="Imagem 29"/>
+          <wp:anchor distT="0" distB="0" distL="114300" distR="114300" simplePos="0" relativeHeight="251670528" behindDoc="0" locked="0" layoutInCell="1" allowOverlap="1" wp14:anchorId="588B5320" wp14:editId="7AC2BCE2">
+            <wp:simplePos x="0" y="0"/>
+            <wp:positionH relativeFrom="margin">
+              <wp:align>left</wp:align>
+            </wp:positionH>
+            <wp:positionV relativeFrom="paragraph">
+              <wp:posOffset>364083</wp:posOffset>
+            </wp:positionV>
+            <wp:extent cx="5301615" cy="2492375"/>
+            <wp:effectExtent l="0" t="0" r="0" b="3175"/>
+            <wp:wrapSquare wrapText="bothSides"/>
+            <wp:docPr id="12" name="Imagem 12"/>
             <wp:cNvGraphicFramePr>
               <a:graphicFrameLocks xmlns:a="http://schemas.openxmlformats.org/drawingml/2006/main" noChangeAspect="1"/>
             </wp:cNvGraphicFramePr>
@@ -3791,118 +4156,26 @@
               <a:graphicData uri="http://schemas.openxmlformats.org/drawingml/2006/picture">
                 <pic:pic xmlns:pic="http://schemas.openxmlformats.org/drawingml/2006/picture">
                   <pic:nvPicPr>
-                    <pic:cNvPr id="0" name="Picture 18"/>
+                    <pic:cNvPr id="0" name="Picture 4"/>
                     <pic:cNvPicPr>
                       <a:picLocks noChangeAspect="1" noChangeArrowheads="1"/>
                     </pic:cNvPicPr>
                   </pic:nvPicPr>
-                  <pic:blipFill>
-                    <a:blip r:embed="rId15">
+                  <pic:blipFill rotWithShape="1">
+                    <a:blip r:embed="rId15" cstate="print">
                       <a:extLst>
                         <a:ext uri="{28A0092B-C50C-407E-A947-70E740481C1C}">
                           <a14:useLocalDpi xmlns:a14="http://schemas.microsoft.com/office/drawing/2010/main" val="0"/>
                         </a:ext>
                       </a:extLst>
                     </a:blip>
-                    <a:srcRect/>
-                    <a:stretch>
-                      <a:fillRect/>
-                    </a:stretch>
-                  </pic:blipFill>
-                  <pic:spPr bwMode="auto">
-                    <a:xfrm>
-                      <a:off x="0" y="0"/>
-                      <a:ext cx="3529419" cy="493989"/>
-                    </a:xfrm>
-                    <a:prstGeom prst="rect">
-                      <a:avLst/>
-                    </a:prstGeom>
-                    <a:noFill/>
-                    <a:ln>
-                      <a:noFill/>
-                    </a:ln>
-                  </pic:spPr>
-                </pic:pic>
-              </a:graphicData>
-            </a:graphic>
-          </wp:inline>
-        </w:drawing>
-      </w:r>
-    </w:p>
-    <w:p>
-      <w:pPr>
-        <w:rPr>
-          <w:lang w:val="pt-BR"/>
-        </w:rPr>
-      </w:pPr>
-      <w:r>
-        <w:rPr>
-          <w:lang w:val="pt-BR"/>
-        </w:rPr>
-        <w:t xml:space="preserve">Saída da </w:t>
-      </w:r>
-      <w:r>
-        <w:rPr>
-          <w:lang w:val="pt-BR"/>
-        </w:rPr>
-        <w:t>ULA ------(barramento de dados)</w:t>
-      </w:r>
-      <w:r>
-        <w:rPr>
-          <w:lang w:val="pt-BR"/>
-        </w:rPr>
-        <w:t xml:space="preserve"> </w:t>
-      </w:r>
-      <w:r>
-        <w:rPr>
-          <w:lang w:val="pt-BR"/>
-        </w:rPr>
-        <w:t>-----&gt; IP high</w:t>
-      </w:r>
-    </w:p>
-    <w:p>
-      <w:pPr>
-        <w:rPr>
-          <w:lang w:val="pt-BR"/>
-        </w:rPr>
-      </w:pPr>
-      <w:r>
-        <w:rPr>
-          <w:noProof/>
-          <w:lang w:val="pt-BR"/>
-        </w:rPr>
-        <w:drawing>
-          <wp:inline distT="0" distB="0" distL="0" distR="0" wp14:anchorId="51B94165" wp14:editId="4B0EAE5C">
-            <wp:extent cx="5372100" cy="3270768"/>
-            <wp:effectExtent l="0" t="0" r="0" b="6350"/>
-            <wp:docPr id="37" name="Imagem 37"/>
-            <wp:cNvGraphicFramePr>
-              <a:graphicFrameLocks xmlns:a="http://schemas.openxmlformats.org/drawingml/2006/main" noChangeAspect="1"/>
-            </wp:cNvGraphicFramePr>
-            <a:graphic xmlns:a="http://schemas.openxmlformats.org/drawingml/2006/main">
-              <a:graphicData uri="http://schemas.openxmlformats.org/drawingml/2006/picture">
-                <pic:pic xmlns:pic="http://schemas.openxmlformats.org/drawingml/2006/picture">
-                  <pic:nvPicPr>
-                    <pic:cNvPr id="0" name="Picture 20"/>
-                    <pic:cNvPicPr>
-                      <a:picLocks noChangeAspect="1" noChangeArrowheads="1"/>
-                    </pic:cNvPicPr>
-                  </pic:nvPicPr>
-                  <pic:blipFill rotWithShape="1">
-                    <a:blip r:embed="rId14" cstate="print">
-                      <a:extLst>
-                        <a:ext uri="{28A0092B-C50C-407E-A947-70E740481C1C}">
-                          <a14:useLocalDpi xmlns:a14="http://schemas.microsoft.com/office/drawing/2010/main" val="0"/>
-                        </a:ext>
-                      </a:extLst>
-                    </a:blip>
-                    <a:srcRect t="6037"/>
+                    <a:srcRect l="5881"/>
                     <a:stretch/>
                   </pic:blipFill>
                   <pic:spPr bwMode="auto">
                     <a:xfrm>
                       <a:off x="0" y="0"/>
-                      <a:ext cx="5399175" cy="3287253"/>
+                      <a:ext cx="5301615" cy="2492375"/>
                     </a:xfrm>
                     <a:prstGeom prst="rect">
                       <a:avLst/>
@@ -3920,417 +4193,12 @@
                 </pic:pic>
               </a:graphicData>
             </a:graphic>
-          </wp:inline>
-        </w:drawing>
-      </w:r>
-    </w:p>
-    <w:p>
-      <w:pPr>
-        <w:rPr>
-          <w:b/>
-          <w:bCs/>
-          <w:lang w:val="pt-BR"/>
-        </w:rPr>
-      </w:pPr>
-    </w:p>
-    <w:p>
-      <w:pPr>
-        <w:rPr>
-          <w:b/>
-          <w:bCs/>
-          <w:lang w:val="pt-BR"/>
-        </w:rPr>
-      </w:pPr>
-    </w:p>
-    <w:p>
-      <w:pPr>
-        <w:rPr>
-          <w:b/>
-          <w:bCs/>
-          <w:lang w:val="pt-BR"/>
-        </w:rPr>
-      </w:pPr>
-    </w:p>
-    <w:p>
-      <w:pPr>
-        <w:rPr>
-          <w:b/>
-          <w:bCs/>
-          <w:lang w:val="pt-BR"/>
-        </w:rPr>
-      </w:pPr>
-    </w:p>
-    <w:p>
-      <w:pPr>
-        <w:rPr>
-          <w:b/>
-          <w:bCs/>
-          <w:lang w:val="pt-BR"/>
-        </w:rPr>
-      </w:pPr>
-    </w:p>
-    <w:p>
-      <w:pPr>
-        <w:rPr>
-          <w:b/>
-          <w:bCs/>
-          <w:lang w:val="pt-BR"/>
-        </w:rPr>
-      </w:pPr>
-    </w:p>
-    <w:p>
-      <w:pPr>
-        <w:rPr>
-          <w:b/>
-          <w:bCs/>
-          <w:lang w:val="pt-BR"/>
-        </w:rPr>
-      </w:pPr>
-    </w:p>
-    <w:p>
-      <w:pPr>
-        <w:rPr>
-          <w:b/>
-          <w:bCs/>
-          <w:lang w:val="pt-BR"/>
-        </w:rPr>
-      </w:pPr>
-    </w:p>
-    <w:p>
-      <w:pPr>
-        <w:rPr>
-          <w:b/>
-          <w:bCs/>
-          <w:lang w:val="pt-BR"/>
-        </w:rPr>
-      </w:pPr>
-    </w:p>
-    <w:p>
-      <w:pPr>
-        <w:rPr>
-          <w:b/>
-          <w:bCs/>
-          <w:lang w:val="pt-BR"/>
-        </w:rPr>
-      </w:pPr>
-    </w:p>
-    <w:p>
-      <w:pPr>
-        <w:rPr>
-          <w:b/>
-          <w:bCs/>
-          <w:lang w:val="pt-BR"/>
-        </w:rPr>
-      </w:pPr>
-    </w:p>
-    <w:p>
-      <w:pPr>
-        <w:rPr>
-          <w:b/>
-          <w:bCs/>
-          <w:lang w:val="pt-BR"/>
-        </w:rPr>
-      </w:pPr>
-      <w:r>
-        <w:rPr>
-          <w:b/>
-          <w:bCs/>
-          <w:lang w:val="pt-BR"/>
-        </w:rPr>
-        <w:lastRenderedPageBreak/>
-        <w:t>Optimização do circuito:</w:t>
-      </w:r>
-    </w:p>
-    <w:p>
-      <w:pPr>
-        <w:rPr>
-          <w:lang w:val="pt-BR"/>
-        </w:rPr>
-      </w:pPr>
-      <w:r>
-        <w:rPr>
-          <w:lang w:val="pt-BR"/>
-        </w:rPr>
-        <w:t>Durante o (</w:t>
-      </w:r>
-      <w:proofErr w:type="spellStart"/>
-      <w:r>
-        <w:rPr>
-          <w:lang w:val="pt-BR"/>
-        </w:rPr>
-        <w:t>clock</w:t>
-      </w:r>
-      <w:proofErr w:type="spellEnd"/>
-      <w:r>
-        <w:rPr>
-          <w:lang w:val="pt-BR"/>
-        </w:rPr>
-        <w:t xml:space="preserve"> 3), foi dito que houve uma pausa</w:t>
-      </w:r>
-      <w:r>
-        <w:rPr>
-          <w:lang w:val="pt-BR"/>
-        </w:rPr>
-        <w:t>. Podemos aproveitar esse momento de desuso do nosso circuito para realizar tarefas e otimizar o sistema</w:t>
-      </w:r>
-      <w:r>
-        <w:rPr>
-          <w:lang w:val="pt-BR"/>
-        </w:rPr>
-        <w:t>.</w:t>
-      </w:r>
-    </w:p>
-    <w:p>
-      <w:pPr>
-        <w:rPr>
-          <w:lang w:val="pt-BR"/>
-        </w:rPr>
-      </w:pPr>
-      <w:r>
-        <w:rPr>
-          <w:lang w:val="pt-BR"/>
-        </w:rPr>
-        <w:t xml:space="preserve">No </w:t>
-      </w:r>
-      <w:proofErr w:type="spellStart"/>
-      <w:r>
-        <w:rPr>
-          <w:lang w:val="pt-BR"/>
-        </w:rPr>
-        <w:t>clock</w:t>
-      </w:r>
-      <w:proofErr w:type="spellEnd"/>
-      <w:r>
-        <w:rPr>
-          <w:lang w:val="pt-BR"/>
-        </w:rPr>
-        <w:t xml:space="preserve"> 3</w:t>
-      </w:r>
-      <w:r>
-        <w:rPr>
-          <w:lang w:val="pt-BR"/>
-        </w:rPr>
-        <w:t xml:space="preserve"> podemos </w:t>
-      </w:r>
-      <w:r>
-        <w:rPr>
-          <w:lang w:val="pt-BR"/>
-        </w:rPr>
-        <w:t>faze</w:t>
-      </w:r>
-      <w:r>
-        <w:rPr>
-          <w:lang w:val="pt-BR"/>
-        </w:rPr>
-        <w:t>r</w:t>
-      </w:r>
-      <w:r>
-        <w:rPr>
-          <w:lang w:val="pt-BR"/>
-        </w:rPr>
-        <w:t xml:space="preserve"> as operações do </w:t>
-      </w:r>
-      <w:proofErr w:type="spellStart"/>
-      <w:r>
-        <w:rPr>
-          <w:lang w:val="pt-BR"/>
-        </w:rPr>
-        <w:t>clock</w:t>
-      </w:r>
-      <w:proofErr w:type="spellEnd"/>
-      <w:r>
-        <w:rPr>
-          <w:lang w:val="pt-BR"/>
-        </w:rPr>
-        <w:t xml:space="preserve"> 9, e quando chegar a fez de realizarmos o </w:t>
-      </w:r>
-      <w:proofErr w:type="spellStart"/>
-      <w:r>
-        <w:rPr>
-          <w:lang w:val="pt-BR"/>
-        </w:rPr>
-        <w:t>clock</w:t>
-      </w:r>
-      <w:proofErr w:type="spellEnd"/>
-      <w:r>
-        <w:rPr>
-          <w:lang w:val="pt-BR"/>
-        </w:rPr>
-        <w:t xml:space="preserve"> 9, essa tarefa já vai ter sido feita anteriormente.</w:t>
-      </w:r>
-    </w:p>
-    <w:p>
-      <w:pPr>
-        <w:rPr>
-          <w:lang w:val="pt-BR"/>
-        </w:rPr>
-      </w:pPr>
-    </w:p>
-    <w:p>
-      <w:pPr>
-        <w:rPr>
-          <w:lang w:val="pt-BR"/>
-        </w:rPr>
-      </w:pPr>
-      <w:proofErr w:type="spellStart"/>
-      <w:r>
-        <w:rPr>
-          <w:lang w:val="pt-BR"/>
-        </w:rPr>
-        <w:t>Clock</w:t>
-      </w:r>
-      <w:proofErr w:type="spellEnd"/>
-      <w:r>
-        <w:rPr>
-          <w:lang w:val="pt-BR"/>
-        </w:rPr>
-        <w:t xml:space="preserve"> 9</w:t>
-      </w:r>
-    </w:p>
-    <w:p>
-      <w:pPr>
-        <w:rPr>
-          <w:lang w:val="pt-BR"/>
-        </w:rPr>
-      </w:pPr>
-      <w:r>
-        <w:rPr>
-          <w:lang w:val="pt-BR"/>
-        </w:rPr>
-        <w:t>Barramento de dados aceita 8 bits</w:t>
-      </w:r>
-    </w:p>
-    <w:p>
-      <w:pPr>
-        <w:rPr>
-          <w:lang w:val="pt-BR"/>
-        </w:rPr>
-      </w:pPr>
-      <w:r>
-        <w:rPr>
-          <w:lang w:val="pt-BR"/>
-        </w:rPr>
-        <w:t xml:space="preserve">IP </w:t>
-      </w:r>
-      <w:proofErr w:type="spellStart"/>
-      <w:r>
-        <w:rPr>
-          <w:lang w:val="pt-BR"/>
-        </w:rPr>
-        <w:t>low</w:t>
-      </w:r>
-      <w:proofErr w:type="spellEnd"/>
-      <w:r>
-        <w:rPr>
-          <w:lang w:val="pt-BR"/>
-        </w:rPr>
-        <w:t xml:space="preserve"> -----(barramento de </w:t>
-      </w:r>
-      <w:proofErr w:type="gramStart"/>
-      <w:r>
-        <w:rPr>
-          <w:lang w:val="pt-BR"/>
-        </w:rPr>
-        <w:t>dados)-----</w:t>
-      </w:r>
-      <w:proofErr w:type="gramEnd"/>
-      <w:r>
-        <w:rPr>
-          <w:lang w:val="pt-BR"/>
-        </w:rPr>
-        <w:t xml:space="preserve">&gt; t1 </w:t>
-      </w:r>
-    </w:p>
-    <w:p>
-      <w:pPr>
-        <w:rPr>
-          <w:lang w:val="pt-BR"/>
-        </w:rPr>
-      </w:pPr>
-      <w:r>
-        <w:rPr>
-          <w:lang w:val="pt-BR"/>
-        </w:rPr>
-        <w:t xml:space="preserve">Para o t1 carregamos os bits menos significativos de </w:t>
-      </w:r>
-      <w:r>
-        <w:rPr>
-          <w:lang w:val="pt-BR"/>
-        </w:rPr>
-        <w:t>0x0053</w:t>
-      </w:r>
-      <w:r>
-        <w:rPr>
-          <w:lang w:val="pt-BR"/>
-        </w:rPr>
-        <w:t>, ou seja, carregamos o “0x53”</w:t>
-      </w:r>
-    </w:p>
-    <w:p>
-      <w:pPr>
-        <w:rPr>
-          <w:lang w:val="pt-BR"/>
-        </w:rPr>
-      </w:pPr>
-      <w:r>
-        <w:rPr>
-          <w:noProof/>
-          <w:lang w:val="pt-BR"/>
-        </w:rPr>
-        <w:drawing>
-          <wp:anchor distT="0" distB="0" distL="114300" distR="114300" simplePos="0" relativeHeight="251666432" behindDoc="0" locked="0" layoutInCell="1" allowOverlap="1" wp14:anchorId="29E5C3F6" wp14:editId="6E9B7E18">
-            <wp:simplePos x="0" y="0"/>
-            <wp:positionH relativeFrom="margin">
-              <wp:align>center</wp:align>
-            </wp:positionH>
-            <wp:positionV relativeFrom="paragraph">
-              <wp:posOffset>310515</wp:posOffset>
-            </wp:positionV>
-            <wp:extent cx="6292420" cy="2686050"/>
-            <wp:effectExtent l="0" t="0" r="0" b="0"/>
-            <wp:wrapSquare wrapText="bothSides"/>
-            <wp:docPr id="31" name="Imagem 31"/>
-            <wp:cNvGraphicFramePr>
-              <a:graphicFrameLocks xmlns:a="http://schemas.openxmlformats.org/drawingml/2006/main" noChangeAspect="1"/>
-            </wp:cNvGraphicFramePr>
-            <a:graphic xmlns:a="http://schemas.openxmlformats.org/drawingml/2006/main">
-              <a:graphicData uri="http://schemas.openxmlformats.org/drawingml/2006/picture">
-                <pic:pic xmlns:pic="http://schemas.openxmlformats.org/drawingml/2006/picture">
-                  <pic:nvPicPr>
-                    <pic:cNvPr id="0" name="Picture 16"/>
-                    <pic:cNvPicPr>
-                      <a:picLocks noChangeAspect="1" noChangeArrowheads="1"/>
-                    </pic:cNvPicPr>
-                  </pic:nvPicPr>
-                  <pic:blipFill>
-                    <a:blip r:embed="rId11" cstate="print">
-                      <a:extLst>
-                        <a:ext uri="{28A0092B-C50C-407E-A947-70E740481C1C}">
-                          <a14:useLocalDpi xmlns:a14="http://schemas.microsoft.com/office/drawing/2010/main" val="0"/>
-                        </a:ext>
-                      </a:extLst>
-                    </a:blip>
-                    <a:srcRect/>
-                    <a:stretch>
-                      <a:fillRect/>
-                    </a:stretch>
-                  </pic:blipFill>
-                  <pic:spPr bwMode="auto">
-                    <a:xfrm>
-                      <a:off x="0" y="0"/>
-                      <a:ext cx="6292420" cy="2686050"/>
-                    </a:xfrm>
-                    <a:prstGeom prst="rect">
-                      <a:avLst/>
-                    </a:prstGeom>
-                    <a:noFill/>
-                    <a:ln>
-                      <a:noFill/>
-                    </a:ln>
-                  </pic:spPr>
-                </pic:pic>
-              </a:graphicData>
-            </a:graphic>
+            <wp14:sizeRelH relativeFrom="margin">
+              <wp14:pctWidth>0</wp14:pctWidth>
+            </wp14:sizeRelH>
+            <wp14:sizeRelV relativeFrom="margin">
+              <wp14:pctHeight>0</wp14:pctHeight>
+            </wp14:sizeRelV>
           </wp:anchor>
         </w:drawing>
       </w:r>

</xml_diff>